<commit_message>
data analysis, assignment 1
</commit_message>
<xml_diff>
--- a/templates/template.docx
+++ b/templates/template.docx
@@ -1,10 +1,10 @@
 
 <file path=word/document.xml><?xml version="1.0" encoding="utf-8"?>
-<w:document xmlns:wpc="http://schemas.microsoft.com/office/word/2010/wordprocessingCanvas" xmlns:mc="http://schemas.openxmlformats.org/markup-compatibility/2006" xmlns:o="urn:schemas-microsoft-com:office:office" xmlns:r="http://schemas.openxmlformats.org/officeDocument/2006/relationships" xmlns:m="http://schemas.openxmlformats.org/officeDocument/2006/math" xmlns:v="urn:schemas-microsoft-com:vml" xmlns:wp14="http://schemas.microsoft.com/office/word/2010/wordprocessingDrawing" xmlns:wp="http://schemas.openxmlformats.org/drawingml/2006/wordprocessingDrawing" xmlns:w="http://schemas.openxmlformats.org/wordprocessingml/2006/main" xmlns:w14="http://schemas.microsoft.com/office/word/2010/wordml" xmlns:w10="urn:schemas-microsoft-com:office:word" xmlns:w15="http://schemas.microsoft.com/office/word/2012/wordml" xmlns:wpg="http://schemas.microsoft.com/office/word/2010/wordprocessingGroup" xmlns:wpi="http://schemas.microsoft.com/office/word/2010/wordprocessingInk" xmlns:wne="http://schemas.microsoft.com/office/word/2006/wordml" xmlns:wps="http://schemas.microsoft.com/office/word/2010/wordprocessingShape" xmlns:wpsCustomData="http://www.wps.cn/officeDocument/2013/wpsCustomData" mc:Ignorable="w14 w15 wp14">
+<w:document xmlns:wpc="http://schemas.microsoft.com/office/word/2010/wordprocessingCanvas" xmlns:cx="http://schemas.microsoft.com/office/drawing/2014/chartex" xmlns:cx1="http://schemas.microsoft.com/office/drawing/2015/9/8/chartex" xmlns:cx2="http://schemas.microsoft.com/office/drawing/2015/10/21/chartex" xmlns:cx3="http://schemas.microsoft.com/office/drawing/2016/5/9/chartex" xmlns:cx4="http://schemas.microsoft.com/office/drawing/2016/5/10/chartex" xmlns:cx5="http://schemas.microsoft.com/office/drawing/2016/5/11/chartex" xmlns:cx6="http://schemas.microsoft.com/office/drawing/2016/5/12/chartex" xmlns:cx7="http://schemas.microsoft.com/office/drawing/2016/5/13/chartex" xmlns:cx8="http://schemas.microsoft.com/office/drawing/2016/5/14/chartex" xmlns:mc="http://schemas.openxmlformats.org/markup-compatibility/2006" xmlns:aink="http://schemas.microsoft.com/office/drawing/2016/ink" xmlns:am3d="http://schemas.microsoft.com/office/drawing/2017/model3d" xmlns:o="urn:schemas-microsoft-com:office:office" xmlns:oel="http://schemas.microsoft.com/office/2019/extlst" xmlns:r="http://schemas.openxmlformats.org/officeDocument/2006/relationships" xmlns:m="http://schemas.openxmlformats.org/officeDocument/2006/math" xmlns:v="urn:schemas-microsoft-com:vml" xmlns:wp14="http://schemas.microsoft.com/office/word/2010/wordprocessingDrawing" xmlns:wp="http://schemas.openxmlformats.org/drawingml/2006/wordprocessingDrawing" xmlns:w10="urn:schemas-microsoft-com:office:word" xmlns:w="http://schemas.openxmlformats.org/wordprocessingml/2006/main" xmlns:w14="http://schemas.microsoft.com/office/word/2010/wordml" xmlns:w15="http://schemas.microsoft.com/office/word/2012/wordml" xmlns:w16cex="http://schemas.microsoft.com/office/word/2018/wordml/cex" xmlns:w16cid="http://schemas.microsoft.com/office/word/2016/wordml/cid" xmlns:w16="http://schemas.microsoft.com/office/word/2018/wordml" xmlns:w16du="http://schemas.microsoft.com/office/word/2023/wordml/word16du" xmlns:w16sdtdh="http://schemas.microsoft.com/office/word/2020/wordml/sdtdatahash" xmlns:w16se="http://schemas.microsoft.com/office/word/2015/wordml/symex" xmlns:wpg="http://schemas.microsoft.com/office/word/2010/wordprocessingGroup" xmlns:wpi="http://schemas.microsoft.com/office/word/2010/wordprocessingInk" xmlns:wne="http://schemas.microsoft.com/office/word/2006/wordml" xmlns:wps="http://schemas.microsoft.com/office/word/2010/wordprocessingShape" mc:Ignorable="w14 w15 w16se w16cid w16 w16cex w16sdtdh w16du wp14">
   <w:body>
     <w:p>
       <w:pPr>
-        <w:pStyle w:val="7"/>
+        <w:pStyle w:val="BodyText"/>
         <w:ind w:left="525"/>
         <w:rPr>
           <w:sz w:val="20"/>
@@ -12,10 +12,11 @@
       </w:pPr>
       <w:r>
         <w:rPr>
+          <w:noProof/>
           <w:sz w:val="20"/>
         </w:rPr>
         <w:drawing>
-          <wp:inline distT="0" distB="0" distL="0" distR="0">
+          <wp:inline distT="0" distB="0" distL="0" distR="0" wp14:anchorId="7F25A6DA" wp14:editId="627EF7AC">
             <wp:extent cx="427990" cy="666115"/>
             <wp:effectExtent l="0" t="0" r="0" b="0"/>
             <wp:docPr id="4" name="Image 4" descr="C:\Users\Iannis\Desktop\Τ Ο Ε\LOGOTYPO_ODHGOS\LOGO_UOA_COL_bw.jpg"/>
@@ -51,7 +52,7 @@
     </w:p>
     <w:p>
       <w:pPr>
-        <w:pStyle w:val="7"/>
+        <w:pStyle w:val="BodyText"/>
         <w:spacing w:before="228"/>
         <w:rPr>
           <w:sz w:val="20"/>
@@ -60,9 +61,7 @@
     </w:p>
     <w:p>
       <w:pPr>
-        <w:spacing w:before="0"/>
-        <w:ind w:left="218" w:right="3069" w:firstLine="0"/>
-        <w:jc w:val="left"/>
+        <w:ind w:left="218" w:right="3069"/>
         <w:rPr>
           <w:rFonts w:ascii="Times New Roman" w:hAnsi="Times New Roman"/>
           <w:b/>
@@ -81,7 +80,7 @@
     </w:p>
     <w:p>
       <w:pPr>
-        <w:pStyle w:val="7"/>
+        <w:pStyle w:val="BodyText"/>
         <w:spacing w:before="13"/>
         <w:rPr>
           <w:rFonts w:ascii="Times New Roman"/>
@@ -92,9 +91,7 @@
     </w:p>
     <w:p>
       <w:pPr>
-        <w:spacing w:before="0"/>
-        <w:ind w:left="218" w:right="0" w:firstLine="0"/>
-        <w:jc w:val="left"/>
+        <w:ind w:left="218"/>
         <w:rPr>
           <w:rFonts w:ascii="Times New Roman" w:hAnsi="Times New Roman"/>
           <w:sz w:val="20"/>
@@ -205,7 +202,7 @@
     </w:p>
     <w:p>
       <w:pPr>
-        <w:pStyle w:val="7"/>
+        <w:pStyle w:val="BodyText"/>
         <w:spacing w:before="2"/>
         <w:rPr>
           <w:rFonts w:ascii="Times New Roman"/>
@@ -215,9 +212,7 @@
     </w:p>
     <w:p>
       <w:pPr>
-        <w:spacing w:before="0"/>
-        <w:ind w:left="218" w:right="0" w:firstLine="0"/>
-        <w:jc w:val="left"/>
+        <w:ind w:left="218"/>
         <w:rPr>
           <w:rFonts w:ascii="Times New Roman" w:hAnsi="Times New Roman"/>
           <w:sz w:val="20"/>
@@ -235,7 +230,7 @@
     </w:p>
     <w:p>
       <w:pPr>
-        <w:pStyle w:val="3"/>
+        <w:pStyle w:val="Heading2"/>
         <w:spacing w:before="7"/>
         <w:ind w:left="218"/>
       </w:pPr>
@@ -314,7 +309,7 @@
     </w:p>
     <w:p>
       <w:pPr>
-        <w:pStyle w:val="7"/>
+        <w:pStyle w:val="BodyText"/>
         <w:spacing w:before="14"/>
         <w:rPr>
           <w:rFonts w:ascii="Times New Roman"/>
@@ -323,10 +318,13 @@
         </w:rPr>
       </w:pPr>
       <w:r>
+        <w:rPr>
+          <w:noProof/>
+        </w:rPr>
         <mc:AlternateContent>
           <mc:Choice Requires="wps">
             <w:drawing>
-              <wp:anchor distT="0" distB="0" distL="0" distR="0" simplePos="0" relativeHeight="251660288" behindDoc="1" locked="0" layoutInCell="1" allowOverlap="1">
+              <wp:anchor distT="0" distB="0" distL="0" distR="0" simplePos="0" relativeHeight="251657216" behindDoc="1" locked="0" layoutInCell="1" allowOverlap="1" wp14:anchorId="3BF07E3E" wp14:editId="1427D490">
                 <wp:simplePos x="0" y="0"/>
                 <wp:positionH relativeFrom="page">
                   <wp:posOffset>900430</wp:posOffset>
@@ -383,13 +381,9 @@
           </mc:Choice>
           <mc:Fallback>
             <w:pict>
-              <v:shape id="Graphic 5" o:spid="_x0000_s1026" o:spt="100" style="position:absolute;left:0pt;margin-left:70.9pt;margin-top:13.4pt;height:0.1pt;width:84pt;mso-position-horizontal-relative:page;mso-wrap-distance-bottom:0pt;mso-wrap-distance-top:0pt;z-index:-251656192;mso-width-relative:page;mso-height-relative:page;" filled="f" stroked="t" coordsize="1066800,1" o:gfxdata="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" path="m0,0l1066800,0e">
-                <v:fill on="f" focussize="0,0"/>
-                <v:stroke weight="0.755984251968504pt" color="#005CA0" joinstyle="round"/>
-                <v:imagedata o:title=""/>
-                <o:lock v:ext="edit" aspectratio="f"/>
-                <v:textbox inset="0mm,0mm,0mm,0mm"/>
-                <w10:wrap type="topAndBottom"/>
+              <v:shape w14:anchorId="71786369" id="Graphic 5" o:spid="_x0000_s1026" style="position:absolute;margin-left:70.9pt;margin-top:13.4pt;width:84pt;height:.1pt;z-index:-251659264;visibility:visible;mso-wrap-style:square;mso-wrap-distance-left:0;mso-wrap-distance-top:0;mso-wrap-distance-right:0;mso-wrap-distance-bottom:0;mso-position-horizontal:absolute;mso-position-horizontal-relative:page;mso-position-vertical:absolute;mso-position-vertical-relative:text;v-text-anchor:top" coordsize="1066800,1270" o:gfxdata="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" path="m,l1066800,e" filled="f" strokecolor="#005ca0" strokeweight=".26669mm">
+                <v:path arrowok="t"/>
+                <w10:wrap type="topAndBottom" anchorx="page"/>
               </v:shape>
             </w:pict>
           </mc:Fallback>
@@ -398,19 +392,19 @@
     </w:p>
     <w:p>
       <w:pPr>
-        <w:spacing w:before="0"/>
-        <w:ind w:left="218" w:right="0" w:firstLine="0"/>
-        <w:jc w:val="left"/>
-        <w:rPr>
-          <w:rFonts w:ascii="Times New Roman"/>
-          <w:sz w:val="20"/>
-        </w:rPr>
-      </w:pPr>
-      <w:r>
-        <w:rPr>
-          <w:rFonts w:ascii="Times New Roman"/>
-          <w:color w:val="005DA1"/>
-          <w:sz w:val="20"/>
+        <w:ind w:left="218"/>
+        <w:rPr>
+          <w:rFonts w:ascii="Times New Roman"/>
+          <w:sz w:val="20"/>
+          <w:lang w:val="en-US"/>
+        </w:rPr>
+      </w:pPr>
+      <w:r>
+        <w:rPr>
+          <w:rFonts w:ascii="Times New Roman"/>
+          <w:color w:val="005DA1"/>
+          <w:sz w:val="20"/>
+          <w:lang w:val="en-US"/>
         </w:rPr>
         <w:t>Master</w:t>
       </w:r>
@@ -420,6 +414,7 @@
           <w:color w:val="005DA1"/>
           <w:spacing w:val="-4"/>
           <w:sz w:val="20"/>
+          <w:lang w:val="en-US"/>
         </w:rPr>
         <w:t xml:space="preserve"> </w:t>
       </w:r>
@@ -428,6 +423,7 @@
           <w:rFonts w:ascii="Times New Roman"/>
           <w:color w:val="005DA1"/>
           <w:sz w:val="20"/>
+          <w:lang w:val="en-US"/>
         </w:rPr>
         <w:t>of</w:t>
       </w:r>
@@ -437,6 +433,7 @@
           <w:color w:val="005DA1"/>
           <w:spacing w:val="-6"/>
           <w:sz w:val="20"/>
+          <w:lang w:val="en-US"/>
         </w:rPr>
         <w:t xml:space="preserve"> </w:t>
       </w:r>
@@ -445,6 +442,7 @@
           <w:rFonts w:ascii="Times New Roman"/>
           <w:color w:val="005DA1"/>
           <w:sz w:val="20"/>
+          <w:lang w:val="en-US"/>
         </w:rPr>
         <w:t>Science</w:t>
       </w:r>
@@ -454,25 +452,26 @@
           <w:color w:val="005DA1"/>
           <w:spacing w:val="-5"/>
           <w:sz w:val="20"/>
+          <w:lang w:val="en-US"/>
         </w:rPr>
         <w:t xml:space="preserve"> in</w:t>
       </w:r>
     </w:p>
     <w:p>
       <w:pPr>
-        <w:spacing w:before="0"/>
-        <w:ind w:left="218" w:right="0" w:firstLine="0"/>
-        <w:jc w:val="left"/>
-        <w:rPr>
-          <w:rFonts w:ascii="Times New Roman"/>
-          <w:sz w:val="20"/>
-        </w:rPr>
-      </w:pPr>
-      <w:r>
-        <w:rPr>
-          <w:rFonts w:ascii="Times New Roman"/>
-          <w:color w:val="005DA1"/>
-          <w:sz w:val="20"/>
+        <w:ind w:left="218"/>
+        <w:rPr>
+          <w:rFonts w:ascii="Times New Roman"/>
+          <w:sz w:val="20"/>
+          <w:lang w:val="en-US"/>
+        </w:rPr>
+      </w:pPr>
+      <w:r>
+        <w:rPr>
+          <w:rFonts w:ascii="Times New Roman"/>
+          <w:color w:val="005DA1"/>
+          <w:sz w:val="20"/>
+          <w:lang w:val="en-US"/>
         </w:rPr>
         <w:t>Business</w:t>
       </w:r>
@@ -482,6 +481,7 @@
           <w:color w:val="005DA1"/>
           <w:spacing w:val="-9"/>
           <w:sz w:val="20"/>
+          <w:lang w:val="en-US"/>
         </w:rPr>
         <w:t xml:space="preserve"> </w:t>
       </w:r>
@@ -490,6 +490,7 @@
           <w:rFonts w:ascii="Times New Roman"/>
           <w:color w:val="005DA1"/>
           <w:sz w:val="20"/>
+          <w:lang w:val="en-US"/>
         </w:rPr>
         <w:t>Administration,</w:t>
       </w:r>
@@ -499,6 +500,7 @@
           <w:color w:val="005DA1"/>
           <w:spacing w:val="-8"/>
           <w:sz w:val="20"/>
+          <w:lang w:val="en-US"/>
         </w:rPr>
         <w:t xml:space="preserve"> </w:t>
       </w:r>
@@ -507,6 +509,7 @@
           <w:rFonts w:ascii="Times New Roman"/>
           <w:color w:val="005DA1"/>
           <w:sz w:val="20"/>
+          <w:lang w:val="en-US"/>
         </w:rPr>
         <w:t>Analytics</w:t>
       </w:r>
@@ -516,6 +519,7 @@
           <w:color w:val="005DA1"/>
           <w:spacing w:val="-10"/>
           <w:sz w:val="20"/>
+          <w:lang w:val="en-US"/>
         </w:rPr>
         <w:t xml:space="preserve"> </w:t>
       </w:r>
@@ -524,6 +528,7 @@
           <w:rFonts w:ascii="Times New Roman"/>
           <w:color w:val="005DA1"/>
           <w:sz w:val="20"/>
+          <w:lang w:val="en-US"/>
         </w:rPr>
         <w:t>and</w:t>
       </w:r>
@@ -533,6 +538,7 @@
           <w:color w:val="005DA1"/>
           <w:spacing w:val="-9"/>
           <w:sz w:val="20"/>
+          <w:lang w:val="en-US"/>
         </w:rPr>
         <w:t xml:space="preserve"> </w:t>
       </w:r>
@@ -541,6 +547,7 @@
           <w:rFonts w:ascii="Times New Roman"/>
           <w:color w:val="005DA1"/>
           <w:sz w:val="20"/>
+          <w:lang w:val="en-US"/>
         </w:rPr>
         <w:t>Information</w:t>
       </w:r>
@@ -550,6 +557,7 @@
           <w:color w:val="005DA1"/>
           <w:spacing w:val="-10"/>
           <w:sz w:val="20"/>
+          <w:lang w:val="en-US"/>
         </w:rPr>
         <w:t xml:space="preserve"> </w:t>
       </w:r>
@@ -559,69 +567,79 @@
           <w:color w:val="005DA1"/>
           <w:spacing w:val="-2"/>
           <w:sz w:val="20"/>
+          <w:lang w:val="en-US"/>
         </w:rPr>
         <w:t>Systems</w:t>
       </w:r>
     </w:p>
     <w:p>
       <w:pPr>
-        <w:pStyle w:val="7"/>
-        <w:rPr>
-          <w:rFonts w:ascii="Times New Roman"/>
-          <w:sz w:val="20"/>
-        </w:rPr>
-      </w:pPr>
-    </w:p>
-    <w:p>
-      <w:pPr>
-        <w:pStyle w:val="7"/>
-        <w:rPr>
-          <w:rFonts w:ascii="Times New Roman"/>
-          <w:sz w:val="20"/>
-        </w:rPr>
-      </w:pPr>
-    </w:p>
-    <w:p>
-      <w:pPr>
-        <w:pStyle w:val="7"/>
-        <w:rPr>
-          <w:rFonts w:ascii="Times New Roman"/>
-          <w:sz w:val="20"/>
-        </w:rPr>
-      </w:pPr>
-    </w:p>
-    <w:p>
-      <w:pPr>
-        <w:pStyle w:val="7"/>
-        <w:rPr>
-          <w:rFonts w:ascii="Times New Roman"/>
-          <w:sz w:val="20"/>
-        </w:rPr>
-      </w:pPr>
-    </w:p>
-    <w:p>
-      <w:pPr>
-        <w:pStyle w:val="7"/>
-        <w:rPr>
-          <w:rFonts w:ascii="Times New Roman"/>
-          <w:sz w:val="20"/>
-        </w:rPr>
-      </w:pPr>
-    </w:p>
-    <w:p>
-      <w:pPr>
-        <w:pStyle w:val="7"/>
+        <w:pStyle w:val="BodyText"/>
+        <w:rPr>
+          <w:rFonts w:ascii="Times New Roman"/>
+          <w:sz w:val="20"/>
+          <w:lang w:val="en-US"/>
+        </w:rPr>
+      </w:pPr>
+    </w:p>
+    <w:p>
+      <w:pPr>
+        <w:pStyle w:val="BodyText"/>
+        <w:rPr>
+          <w:rFonts w:ascii="Times New Roman"/>
+          <w:sz w:val="20"/>
+          <w:lang w:val="en-US"/>
+        </w:rPr>
+      </w:pPr>
+    </w:p>
+    <w:p>
+      <w:pPr>
+        <w:pStyle w:val="BodyText"/>
+        <w:rPr>
+          <w:rFonts w:ascii="Times New Roman"/>
+          <w:sz w:val="20"/>
+          <w:lang w:val="en-US"/>
+        </w:rPr>
+      </w:pPr>
+    </w:p>
+    <w:p>
+      <w:pPr>
+        <w:pStyle w:val="BodyText"/>
+        <w:rPr>
+          <w:rFonts w:ascii="Times New Roman"/>
+          <w:sz w:val="20"/>
+          <w:lang w:val="en-US"/>
+        </w:rPr>
+      </w:pPr>
+    </w:p>
+    <w:p>
+      <w:pPr>
+        <w:pStyle w:val="BodyText"/>
+        <w:rPr>
+          <w:rFonts w:ascii="Times New Roman"/>
+          <w:sz w:val="20"/>
+          <w:lang w:val="en-US"/>
+        </w:rPr>
+      </w:pPr>
+    </w:p>
+    <w:p>
+      <w:pPr>
+        <w:pStyle w:val="BodyText"/>
         <w:spacing w:before="143"/>
         <w:rPr>
           <w:rFonts w:ascii="Times New Roman"/>
           <w:sz w:val="20"/>
-        </w:rPr>
-      </w:pPr>
-      <w:r>
+          <w:lang w:val="en-US"/>
+        </w:rPr>
+      </w:pPr>
+      <w:r>
+        <w:rPr>
+          <w:noProof/>
+        </w:rPr>
         <mc:AlternateContent>
           <mc:Choice Requires="wps">
             <w:drawing>
-              <wp:anchor distT="0" distB="0" distL="0" distR="0" simplePos="0" relativeHeight="251660288" behindDoc="1" locked="0" layoutInCell="1" allowOverlap="1">
+              <wp:anchor distT="0" distB="0" distL="0" distR="0" simplePos="0" relativeHeight="251658240" behindDoc="1" locked="0" layoutInCell="1" allowOverlap="1" wp14:anchorId="57124917" wp14:editId="738ADAB5">
                 <wp:simplePos x="0" y="0"/>
                 <wp:positionH relativeFrom="page">
                   <wp:posOffset>829310</wp:posOffset>
@@ -657,7 +675,7 @@
                         <w:txbxContent>
                           <w:p>
                             <w:pPr>
-                              <w:pStyle w:val="7"/>
+                              <w:pStyle w:val="BodyText"/>
                               <w:spacing w:before="57"/>
                               <w:rPr>
                                 <w:rFonts w:ascii="Times New Roman"/>
@@ -666,13 +684,14 @@
                           </w:p>
                           <w:p>
                             <w:pPr>
-                              <w:spacing w:before="0" w:line="268" w:lineRule="auto"/>
-                              <w:ind w:left="7" w:right="8" w:firstLine="0"/>
+                              <w:spacing w:line="268" w:lineRule="auto"/>
+                              <w:ind w:left="7" w:right="8"/>
                               <w:jc w:val="center"/>
                               <w:rPr>
                                 <w:rFonts w:ascii="Times New Roman" w:hAnsi="Times New Roman"/>
                                 <w:b/>
                                 <w:sz w:val="24"/>
+                                <w:lang w:val="en-US"/>
                               </w:rPr>
                             </w:pPr>
                             <w:r>
@@ -681,29 +700,31 @@
                                 <w:b/>
                                 <w:color w:val="006FC0"/>
                                 <w:sz w:val="24"/>
+                                <w:lang w:val="en-US"/>
                               </w:rPr>
-                              <w:t>BIS501. ΠΛΗΡΟΦΟΡΙΑΚΕΣ ΤΕΧΝΟΛΟΓΙΕΣ ΓΙΑ ΣΥΣΤΗΜΑΤΑ ΕΠΙΧΕΙΡΗΣΕΩΝ (INFORMATION TECHNOLOGIES FOR BUSINESS SYSTEMS</w:t>
+                              <w:t>Data Analysis (Business Statistics)</w:t>
                             </w:r>
                           </w:p>
                           <w:p>
                             <w:pPr>
-                              <w:pStyle w:val="7"/>
+                              <w:pStyle w:val="BodyText"/>
                               <w:spacing w:before="151"/>
                               <w:rPr>
                                 <w:rFonts w:ascii="Times New Roman"/>
                                 <w:b/>
+                                <w:lang w:val="en-US"/>
                               </w:rPr>
                             </w:pPr>
                           </w:p>
                           <w:p>
                             <w:pPr>
-                              <w:spacing w:before="0"/>
-                              <w:ind w:left="6" w:right="8" w:firstLine="0"/>
+                              <w:ind w:left="6" w:right="8"/>
                               <w:jc w:val="center"/>
                               <w:rPr>
                                 <w:rFonts w:ascii="Times New Roman"/>
                                 <w:b/>
                                 <w:sz w:val="28"/>
+                                <w:lang w:val="en-US"/>
                               </w:rPr>
                             </w:pPr>
                             <w:r>
@@ -712,6 +733,7 @@
                                 <w:b/>
                                 <w:color w:val="A30000"/>
                                 <w:sz w:val="28"/>
+                                <w:lang w:val="en-US"/>
                               </w:rPr>
                               <w:t>Assignment</w:t>
                             </w:r>
@@ -722,12 +744,13 @@
                                 <w:color w:val="A30000"/>
                                 <w:spacing w:val="47"/>
                                 <w:sz w:val="28"/>
+                                <w:lang w:val="en-US"/>
                               </w:rPr>
                               <w:t xml:space="preserve"> </w:t>
                             </w:r>
                             <w:r>
                               <w:rPr>
-                                <w:rFonts w:hint="default" w:ascii="Times New Roman"/>
+                                <w:rFonts w:ascii="Times New Roman"/>
                                 <w:b/>
                                 <w:color w:val="A30000"/>
                                 <w:spacing w:val="47"/>
@@ -743,94 +766,116 @@
                                 <w:color w:val="A30000"/>
                                 <w:spacing w:val="-10"/>
                                 <w:sz w:val="28"/>
+                                <w:lang w:val="en-US"/>
                               </w:rPr>
                               <w:t>:</w:t>
                             </w:r>
                           </w:p>
                           <w:p>
                             <w:pPr>
-                              <w:spacing w:beforeLines="0" w:afterLines="0"/>
-                              <w:jc w:val="left"/>
                               <w:rPr>
-                                <w:rFonts w:hint="default" w:ascii="Calibri" w:hAnsi="Calibri" w:eastAsia="Calibri"/>
                                 <w:color w:val="000000"/>
                                 <w:sz w:val="24"/>
                                 <w:szCs w:val="24"/>
+                                <w:lang w:val="en-US"/>
                               </w:rPr>
                             </w:pPr>
                           </w:p>
                           <w:p>
                             <w:pPr>
                               <w:spacing w:before="67"/>
-                              <w:ind w:left="0" w:right="8" w:firstLine="0"/>
+                              <w:ind w:right="8"/>
                               <w:jc w:val="center"/>
                               <w:rPr>
                                 <w:rFonts w:ascii="Times New Roman" w:hAnsi="Times New Roman"/>
                                 <w:b/>
                                 <w:sz w:val="28"/>
+                                <w:lang w:val="en-US"/>
                               </w:rPr>
                             </w:pPr>
                             <w:r>
                               <w:rPr>
-                                <w:rFonts w:hint="default" w:ascii="Calibri" w:hAnsi="Calibri" w:eastAsia="Calibri"/>
                                 <w:color w:val="000000"/>
                                 <w:sz w:val="24"/>
                                 <w:szCs w:val="24"/>
+                                <w:lang w:val="en-US"/>
                               </w:rPr>
                               <w:t xml:space="preserve"> </w:t>
                             </w:r>
                             <w:r>
                               <w:rPr>
-                                <w:rFonts w:hint="default" w:ascii="Calibri" w:hAnsi="Calibri" w:eastAsia="Calibri"/>
                                 <w:b/>
                                 <w:color w:val="C00000"/>
                                 <w:sz w:val="28"/>
                                 <w:szCs w:val="24"/>
+                                <w:lang w:val="en-US"/>
                               </w:rPr>
-                              <w:t xml:space="preserve">Sites for Data and Data presentation </w:t>
+                              <w:t>Exercise</w:t>
+                            </w:r>
+                            <w:r>
+                              <w:rPr>
+                                <w:b/>
+                                <w:color w:val="C00000"/>
+                                <w:sz w:val="28"/>
+                                <w:szCs w:val="24"/>
+                                <w:lang w:val="en-US"/>
+                              </w:rPr>
+                              <w:t xml:space="preserve"> </w:t>
+                            </w:r>
+                            <w:r>
+                              <w:rPr>
+                                <w:b/>
+                                <w:color w:val="C00000"/>
+                                <w:sz w:val="28"/>
+                                <w:szCs w:val="24"/>
+                                <w:lang w:val="en-US"/>
+                              </w:rPr>
+                              <w:t>1: Types Of Data</w:t>
                             </w:r>
                           </w:p>
                           <w:p>
                             <w:pPr>
-                              <w:pStyle w:val="7"/>
+                              <w:pStyle w:val="BodyText"/>
                               <w:rPr>
                                 <w:rFonts w:ascii="Times New Roman"/>
                                 <w:b/>
                                 <w:sz w:val="28"/>
+                                <w:lang w:val="en-US"/>
                               </w:rPr>
                             </w:pPr>
                           </w:p>
                           <w:p>
                             <w:pPr>
-                              <w:pStyle w:val="7"/>
+                              <w:pStyle w:val="BodyText"/>
                               <w:rPr>
                                 <w:rFonts w:ascii="Times New Roman"/>
                                 <w:b/>
                                 <w:sz w:val="28"/>
+                                <w:lang w:val="en-US"/>
                               </w:rPr>
                             </w:pPr>
                           </w:p>
                           <w:p>
                             <w:pPr>
-                              <w:pStyle w:val="7"/>
+                              <w:pStyle w:val="BodyText"/>
                               <w:spacing w:before="270"/>
                               <w:rPr>
                                 <w:rFonts w:ascii="Times New Roman"/>
                                 <w:b/>
                                 <w:sz w:val="28"/>
+                                <w:lang w:val="en-US"/>
                               </w:rPr>
                             </w:pPr>
                           </w:p>
                           <w:p>
                             <w:pPr>
-                              <w:spacing w:before="0"/>
-                              <w:ind w:left="5" w:right="8" w:firstLine="0"/>
+                              <w:ind w:left="5" w:right="8"/>
                               <w:jc w:val="center"/>
                               <w:rPr>
-                                <w:rFonts w:hint="default" w:ascii="Times New Roman" w:hAnsi="Times New Roman"/>
+                                <w:rFonts w:ascii="Times New Roman" w:hAnsi="Times New Roman"/>
                                 <w:b/>
                                 <w:sz w:val="28"/>
-                                <w:lang w:val="el-GR"/>
+                                <w:lang w:val="en-US"/>
                               </w:rPr>
                             </w:pPr>
                             <w:r>
@@ -839,19 +884,27 @@
                                 <w:b/>
                                 <w:color w:val="A30000"/>
                                 <w:sz w:val="28"/>
-                                <w:lang w:val="el-GR"/>
                               </w:rPr>
                               <w:t>Κωνσταντίνος</w:t>
                             </w:r>
                             <w:r>
                               <w:rPr>
-                                <w:rFonts w:hint="default" w:ascii="Times New Roman" w:hAnsi="Times New Roman"/>
+                                <w:rFonts w:ascii="Times New Roman" w:hAnsi="Times New Roman"/>
                                 <w:b/>
                                 <w:color w:val="A30000"/>
                                 <w:sz w:val="28"/>
-                                <w:lang w:val="el-GR"/>
+                                <w:lang w:val="en-US"/>
                               </w:rPr>
-                              <w:t xml:space="preserve"> Κουτσομπίνας</w:t>
+                              <w:t xml:space="preserve"> </w:t>
+                            </w:r>
+                            <w:r>
+                              <w:rPr>
+                                <w:rFonts w:ascii="Times New Roman" w:hAnsi="Times New Roman"/>
+                                <w:b/>
+                                <w:color w:val="A30000"/>
+                                <w:sz w:val="28"/>
+                              </w:rPr>
+                              <w:t>Κουτσομπίνας</w:t>
                             </w:r>
                           </w:p>
                         </w:txbxContent>
@@ -867,16 +920,16 @@
           </mc:Choice>
           <mc:Fallback>
             <w:pict>
-              <v:shape id="Textbox 6" o:spid="_x0000_s1026" o:spt="202" type="#_x0000_t202" style="position:absolute;left:0pt;margin-left:65.3pt;margin-top:20.1pt;height:205.85pt;width:477.7pt;mso-position-horizontal-relative:page;mso-wrap-distance-bottom:0pt;mso-wrap-distance-top:0pt;z-index:-251656192;mso-width-relative:page;mso-height-relative:page;" filled="f" stroked="t" coordsize="21600,21600" o:gfxdata="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">
-                <v:fill on="f" focussize="0,0"/>
-                <v:stroke weight="0.47992125984252pt" color="#C00000" joinstyle="round"/>
-                <v:imagedata o:title=""/>
-                <o:lock v:ext="edit" aspectratio="f"/>
-                <v:textbox inset="0mm,0mm,0mm,0mm">
+              <v:shapetype w14:anchorId="57124917" id="_x0000_t202" coordsize="21600,21600" o:spt="202" path="m,l,21600r21600,l21600,xe">
+                <v:stroke joinstyle="miter"/>
+                <v:path gradientshapeok="t" o:connecttype="rect"/>
+              </v:shapetype>
+              <v:shape id="Textbox 6" o:spid="_x0000_s1026" type="#_x0000_t202" style="position:absolute;margin-left:65.3pt;margin-top:20.1pt;width:477.7pt;height:205.85pt;z-index:-251658240;visibility:visible;mso-wrap-style:square;mso-wrap-distance-left:0;mso-wrap-distance-top:0;mso-wrap-distance-right:0;mso-wrap-distance-bottom:0;mso-position-horizontal:absolute;mso-position-horizontal-relative:page;mso-position-vertical:absolute;mso-position-vertical-relative:text;v-text-anchor:top" o:gfxdata="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" filled="f" strokecolor="#c00000" strokeweight=".16931mm">
+                <v:textbox inset="0,0,0,0">
                   <w:txbxContent>
                     <w:p>
                       <w:pPr>
-                        <w:pStyle w:val="7"/>
+                        <w:pStyle w:val="BodyText"/>
                         <w:spacing w:before="57"/>
                         <w:rPr>
                           <w:rFonts w:ascii="Times New Roman"/>
@@ -885,13 +938,14 @@
                     </w:p>
                     <w:p>
                       <w:pPr>
-                        <w:spacing w:before="0" w:line="268" w:lineRule="auto"/>
-                        <w:ind w:left="7" w:right="8" w:firstLine="0"/>
+                        <w:spacing w:line="268" w:lineRule="auto"/>
+                        <w:ind w:left="7" w:right="8"/>
                         <w:jc w:val="center"/>
                         <w:rPr>
                           <w:rFonts w:ascii="Times New Roman" w:hAnsi="Times New Roman"/>
                           <w:b/>
                           <w:sz w:val="24"/>
+                          <w:lang w:val="en-US"/>
                         </w:rPr>
                       </w:pPr>
                       <w:r>
@@ -900,29 +954,31 @@
                           <w:b/>
                           <w:color w:val="006FC0"/>
                           <w:sz w:val="24"/>
+                          <w:lang w:val="en-US"/>
                         </w:rPr>
-                        <w:t>BIS501. ΠΛΗΡΟΦΟΡΙΑΚΕΣ ΤΕΧΝΟΛΟΓΙΕΣ ΓΙΑ ΣΥΣΤΗΜΑΤΑ ΕΠΙΧΕΙΡΗΣΕΩΝ (INFORMATION TECHNOLOGIES FOR BUSINESS SYSTEMS</w:t>
+                        <w:t>Data Analysis (Business Statistics)</w:t>
                       </w:r>
                     </w:p>
                     <w:p>
                       <w:pPr>
-                        <w:pStyle w:val="7"/>
+                        <w:pStyle w:val="BodyText"/>
                         <w:spacing w:before="151"/>
                         <w:rPr>
                           <w:rFonts w:ascii="Times New Roman"/>
                           <w:b/>
+                          <w:lang w:val="en-US"/>
                         </w:rPr>
                       </w:pPr>
                     </w:p>
                     <w:p>
                       <w:pPr>
-                        <w:spacing w:before="0"/>
-                        <w:ind w:left="6" w:right="8" w:firstLine="0"/>
+                        <w:ind w:left="6" w:right="8"/>
                         <w:jc w:val="center"/>
                         <w:rPr>
                           <w:rFonts w:ascii="Times New Roman"/>
                           <w:b/>
                           <w:sz w:val="28"/>
+                          <w:lang w:val="en-US"/>
                         </w:rPr>
                       </w:pPr>
                       <w:r>
@@ -931,6 +987,7 @@
                           <w:b/>
                           <w:color w:val="A30000"/>
                           <w:sz w:val="28"/>
+                          <w:lang w:val="en-US"/>
                         </w:rPr>
                         <w:t>Assignment</w:t>
                       </w:r>
@@ -941,12 +998,13 @@
                           <w:color w:val="A30000"/>
                           <w:spacing w:val="47"/>
                           <w:sz w:val="28"/>
+                          <w:lang w:val="en-US"/>
                         </w:rPr>
                         <w:t xml:space="preserve"> </w:t>
                       </w:r>
                       <w:r>
                         <w:rPr>
-                          <w:rFonts w:hint="default" w:ascii="Times New Roman"/>
+                          <w:rFonts w:ascii="Times New Roman"/>
                           <w:b/>
                           <w:color w:val="A30000"/>
                           <w:spacing w:val="47"/>
@@ -962,94 +1020,116 @@
                           <w:color w:val="A30000"/>
                           <w:spacing w:val="-10"/>
                           <w:sz w:val="28"/>
+                          <w:lang w:val="en-US"/>
                         </w:rPr>
                         <w:t>:</w:t>
                       </w:r>
                     </w:p>
                     <w:p>
                       <w:pPr>
-                        <w:spacing w:beforeLines="0" w:afterLines="0"/>
-                        <w:jc w:val="left"/>
                         <w:rPr>
-                          <w:rFonts w:hint="default" w:ascii="Calibri" w:hAnsi="Calibri" w:eastAsia="Calibri"/>
                           <w:color w:val="000000"/>
                           <w:sz w:val="24"/>
                           <w:szCs w:val="24"/>
+                          <w:lang w:val="en-US"/>
                         </w:rPr>
                       </w:pPr>
                     </w:p>
                     <w:p>
                       <w:pPr>
                         <w:spacing w:before="67"/>
-                        <w:ind w:left="0" w:right="8" w:firstLine="0"/>
+                        <w:ind w:right="8"/>
                         <w:jc w:val="center"/>
                         <w:rPr>
                           <w:rFonts w:ascii="Times New Roman" w:hAnsi="Times New Roman"/>
                           <w:b/>
                           <w:sz w:val="28"/>
+                          <w:lang w:val="en-US"/>
                         </w:rPr>
                       </w:pPr>
                       <w:r>
                         <w:rPr>
-                          <w:rFonts w:hint="default" w:ascii="Calibri" w:hAnsi="Calibri" w:eastAsia="Calibri"/>
                           <w:color w:val="000000"/>
                           <w:sz w:val="24"/>
                           <w:szCs w:val="24"/>
+                          <w:lang w:val="en-US"/>
                         </w:rPr>
                         <w:t xml:space="preserve"> </w:t>
                       </w:r>
                       <w:r>
                         <w:rPr>
-                          <w:rFonts w:hint="default" w:ascii="Calibri" w:hAnsi="Calibri" w:eastAsia="Calibri"/>
                           <w:b/>
                           <w:color w:val="C00000"/>
                           <w:sz w:val="28"/>
                           <w:szCs w:val="24"/>
+                          <w:lang w:val="en-US"/>
                         </w:rPr>
-                        <w:t xml:space="preserve">Sites for Data and Data presentation </w:t>
+                        <w:t>Exercise</w:t>
+                      </w:r>
+                      <w:r>
+                        <w:rPr>
+                          <w:b/>
+                          <w:color w:val="C00000"/>
+                          <w:sz w:val="28"/>
+                          <w:szCs w:val="24"/>
+                          <w:lang w:val="en-US"/>
+                        </w:rPr>
+                        <w:t xml:space="preserve"> </w:t>
+                      </w:r>
+                      <w:r>
+                        <w:rPr>
+                          <w:b/>
+                          <w:color w:val="C00000"/>
+                          <w:sz w:val="28"/>
+                          <w:szCs w:val="24"/>
+                          <w:lang w:val="en-US"/>
+                        </w:rPr>
+                        <w:t>1: Types Of Data</w:t>
                       </w:r>
                     </w:p>
                     <w:p>
                       <w:pPr>
-                        <w:pStyle w:val="7"/>
+                        <w:pStyle w:val="BodyText"/>
                         <w:rPr>
                           <w:rFonts w:ascii="Times New Roman"/>
                           <w:b/>
                           <w:sz w:val="28"/>
+                          <w:lang w:val="en-US"/>
                         </w:rPr>
                       </w:pPr>
                     </w:p>
                     <w:p>
                       <w:pPr>
-                        <w:pStyle w:val="7"/>
+                        <w:pStyle w:val="BodyText"/>
                         <w:rPr>
                           <w:rFonts w:ascii="Times New Roman"/>
                           <w:b/>
                           <w:sz w:val="28"/>
+                          <w:lang w:val="en-US"/>
                         </w:rPr>
                       </w:pPr>
                     </w:p>
                     <w:p>
                       <w:pPr>
-                        <w:pStyle w:val="7"/>
+                        <w:pStyle w:val="BodyText"/>
                         <w:spacing w:before="270"/>
                         <w:rPr>
                           <w:rFonts w:ascii="Times New Roman"/>
                           <w:b/>
                           <w:sz w:val="28"/>
+                          <w:lang w:val="en-US"/>
                         </w:rPr>
                       </w:pPr>
                     </w:p>
                     <w:p>
                       <w:pPr>
-                        <w:spacing w:before="0"/>
-                        <w:ind w:left="5" w:right="8" w:firstLine="0"/>
+                        <w:ind w:left="5" w:right="8"/>
                         <w:jc w:val="center"/>
                         <w:rPr>
-                          <w:rFonts w:hint="default" w:ascii="Times New Roman" w:hAnsi="Times New Roman"/>
+                          <w:rFonts w:ascii="Times New Roman" w:hAnsi="Times New Roman"/>
                           <w:b/>
                           <w:sz w:val="28"/>
-                          <w:lang w:val="el-GR"/>
+                          <w:lang w:val="en-US"/>
                         </w:rPr>
                       </w:pPr>
                       <w:r>
@@ -1058,24 +1138,32 @@
                           <w:b/>
                           <w:color w:val="A30000"/>
                           <w:sz w:val="28"/>
-                          <w:lang w:val="el-GR"/>
                         </w:rPr>
                         <w:t>Κωνσταντίνος</w:t>
                       </w:r>
                       <w:r>
                         <w:rPr>
-                          <w:rFonts w:hint="default" w:ascii="Times New Roman" w:hAnsi="Times New Roman"/>
+                          <w:rFonts w:ascii="Times New Roman" w:hAnsi="Times New Roman"/>
                           <w:b/>
                           <w:color w:val="A30000"/>
                           <w:sz w:val="28"/>
-                          <w:lang w:val="el-GR"/>
+                          <w:lang w:val="en-US"/>
                         </w:rPr>
-                        <w:t xml:space="preserve"> Κουτσομπίνας</w:t>
+                        <w:t xml:space="preserve"> </w:t>
+                      </w:r>
+                      <w:r>
+                        <w:rPr>
+                          <w:rFonts w:ascii="Times New Roman" w:hAnsi="Times New Roman"/>
+                          <w:b/>
+                          <w:color w:val="A30000"/>
+                          <w:sz w:val="28"/>
+                        </w:rPr>
+                        <w:t>Κουτσομπίνας</w:t>
                       </w:r>
                     </w:p>
                   </w:txbxContent>
                 </v:textbox>
-                <w10:wrap type="topAndBottom"/>
+                <w10:wrap type="topAndBottom" anchorx="page"/>
               </v:shape>
             </w:pict>
           </mc:Fallback>
@@ -1084,133 +1172,144 @@
     </w:p>
     <w:p>
       <w:pPr>
-        <w:pStyle w:val="7"/>
-        <w:rPr>
-          <w:rFonts w:ascii="Times New Roman"/>
-          <w:sz w:val="20"/>
-        </w:rPr>
-      </w:pPr>
-    </w:p>
-    <w:p>
-      <w:pPr>
-        <w:pStyle w:val="7"/>
-        <w:rPr>
-          <w:rFonts w:ascii="Times New Roman"/>
-          <w:sz w:val="20"/>
-        </w:rPr>
-      </w:pPr>
-    </w:p>
-    <w:p>
-      <w:pPr>
-        <w:pStyle w:val="7"/>
-        <w:rPr>
-          <w:rFonts w:ascii="Times New Roman"/>
-          <w:sz w:val="20"/>
-        </w:rPr>
-      </w:pPr>
-    </w:p>
-    <w:p>
-      <w:pPr>
-        <w:pStyle w:val="7"/>
-        <w:rPr>
-          <w:rFonts w:ascii="Times New Roman"/>
-          <w:sz w:val="20"/>
-        </w:rPr>
-      </w:pPr>
-    </w:p>
-    <w:p>
-      <w:pPr>
-        <w:pStyle w:val="7"/>
-        <w:rPr>
-          <w:rFonts w:ascii="Times New Roman"/>
-          <w:sz w:val="20"/>
-        </w:rPr>
-      </w:pPr>
-    </w:p>
-    <w:p>
-      <w:pPr>
-        <w:pStyle w:val="7"/>
-        <w:rPr>
-          <w:rFonts w:ascii="Times New Roman"/>
-          <w:sz w:val="20"/>
-        </w:rPr>
-      </w:pPr>
-    </w:p>
-    <w:p>
-      <w:pPr>
-        <w:pStyle w:val="7"/>
-        <w:rPr>
-          <w:rFonts w:ascii="Times New Roman"/>
-          <w:sz w:val="20"/>
-        </w:rPr>
-      </w:pPr>
-    </w:p>
-    <w:p>
-      <w:pPr>
-        <w:pStyle w:val="7"/>
-        <w:rPr>
-          <w:rFonts w:ascii="Times New Roman"/>
-          <w:sz w:val="20"/>
-        </w:rPr>
-      </w:pPr>
-    </w:p>
-    <w:p>
-      <w:pPr>
-        <w:pStyle w:val="7"/>
-        <w:rPr>
-          <w:rFonts w:ascii="Times New Roman"/>
-          <w:sz w:val="20"/>
-        </w:rPr>
-      </w:pPr>
-    </w:p>
-    <w:p>
-      <w:pPr>
-        <w:pStyle w:val="7"/>
-        <w:rPr>
-          <w:rFonts w:ascii="Times New Roman"/>
-          <w:sz w:val="20"/>
-        </w:rPr>
-      </w:pPr>
-    </w:p>
-    <w:p>
-      <w:pPr>
-        <w:pStyle w:val="7"/>
-        <w:rPr>
-          <w:rFonts w:ascii="Times New Roman"/>
-          <w:sz w:val="20"/>
-        </w:rPr>
-      </w:pPr>
-    </w:p>
-    <w:p>
-      <w:pPr>
-        <w:pStyle w:val="7"/>
-        <w:rPr>
-          <w:rFonts w:ascii="Times New Roman"/>
-          <w:sz w:val="20"/>
-        </w:rPr>
-      </w:pPr>
-    </w:p>
-    <w:p>
-      <w:pPr>
-        <w:pStyle w:val="7"/>
+        <w:pStyle w:val="BodyText"/>
+        <w:rPr>
+          <w:rFonts w:ascii="Times New Roman"/>
+          <w:sz w:val="20"/>
+          <w:lang w:val="en-US"/>
+        </w:rPr>
+      </w:pPr>
+    </w:p>
+    <w:p>
+      <w:pPr>
+        <w:pStyle w:val="BodyText"/>
+        <w:rPr>
+          <w:rFonts w:ascii="Times New Roman"/>
+          <w:sz w:val="20"/>
+          <w:lang w:val="en-US"/>
+        </w:rPr>
+      </w:pPr>
+    </w:p>
+    <w:p>
+      <w:pPr>
+        <w:pStyle w:val="BodyText"/>
+        <w:rPr>
+          <w:rFonts w:ascii="Times New Roman"/>
+          <w:sz w:val="20"/>
+          <w:lang w:val="en-US"/>
+        </w:rPr>
+      </w:pPr>
+    </w:p>
+    <w:p>
+      <w:pPr>
+        <w:pStyle w:val="BodyText"/>
+        <w:rPr>
+          <w:rFonts w:ascii="Times New Roman"/>
+          <w:sz w:val="20"/>
+          <w:lang w:val="en-US"/>
+        </w:rPr>
+      </w:pPr>
+    </w:p>
+    <w:p>
+      <w:pPr>
+        <w:pStyle w:val="BodyText"/>
+        <w:rPr>
+          <w:rFonts w:ascii="Times New Roman"/>
+          <w:sz w:val="20"/>
+          <w:lang w:val="en-US"/>
+        </w:rPr>
+      </w:pPr>
+    </w:p>
+    <w:p>
+      <w:pPr>
+        <w:pStyle w:val="BodyText"/>
+        <w:rPr>
+          <w:rFonts w:ascii="Times New Roman"/>
+          <w:sz w:val="20"/>
+          <w:lang w:val="en-US"/>
+        </w:rPr>
+      </w:pPr>
+    </w:p>
+    <w:p>
+      <w:pPr>
+        <w:pStyle w:val="BodyText"/>
+        <w:rPr>
+          <w:rFonts w:ascii="Times New Roman"/>
+          <w:sz w:val="20"/>
+          <w:lang w:val="en-US"/>
+        </w:rPr>
+      </w:pPr>
+    </w:p>
+    <w:p>
+      <w:pPr>
+        <w:pStyle w:val="BodyText"/>
+        <w:rPr>
+          <w:rFonts w:ascii="Times New Roman"/>
+          <w:sz w:val="20"/>
+          <w:lang w:val="en-US"/>
+        </w:rPr>
+      </w:pPr>
+    </w:p>
+    <w:p>
+      <w:pPr>
+        <w:pStyle w:val="BodyText"/>
+        <w:rPr>
+          <w:rFonts w:ascii="Times New Roman"/>
+          <w:sz w:val="20"/>
+          <w:lang w:val="en-US"/>
+        </w:rPr>
+      </w:pPr>
+    </w:p>
+    <w:p>
+      <w:pPr>
+        <w:pStyle w:val="BodyText"/>
+        <w:rPr>
+          <w:rFonts w:ascii="Times New Roman"/>
+          <w:sz w:val="20"/>
+          <w:lang w:val="en-US"/>
+        </w:rPr>
+      </w:pPr>
+    </w:p>
+    <w:p>
+      <w:pPr>
+        <w:pStyle w:val="BodyText"/>
+        <w:rPr>
+          <w:rFonts w:ascii="Times New Roman"/>
+          <w:sz w:val="20"/>
+          <w:lang w:val="en-US"/>
+        </w:rPr>
+      </w:pPr>
+    </w:p>
+    <w:p>
+      <w:pPr>
+        <w:pStyle w:val="BodyText"/>
+        <w:rPr>
+          <w:rFonts w:ascii="Times New Roman"/>
+          <w:sz w:val="20"/>
+          <w:lang w:val="en-US"/>
+        </w:rPr>
+      </w:pPr>
+    </w:p>
+    <w:p>
+      <w:pPr>
+        <w:pStyle w:val="BodyText"/>
         <w:spacing w:before="133"/>
         <w:rPr>
           <w:rFonts w:ascii="Times New Roman"/>
           <w:sz w:val="20"/>
-        </w:rPr>
-      </w:pPr>
-    </w:p>
-    <w:p>
-      <w:pPr>
-        <w:spacing w:before="0"/>
-        <w:ind w:left="22" w:right="0" w:firstLine="0"/>
+          <w:lang w:val="en-US"/>
+        </w:rPr>
+      </w:pPr>
+    </w:p>
+    <w:p>
+      <w:pPr>
+        <w:ind w:left="22"/>
         <w:jc w:val="center"/>
         <w:rPr>
-          <w:rFonts w:hint="default" w:ascii="Times New Roman" w:hAnsi="Times New Roman"/>
+          <w:rFonts w:ascii="Times New Roman" w:hAnsi="Times New Roman"/>
           <w:color w:val="FF0000"/>
           <w:spacing w:val="-2"/>
           <w:sz w:val="20"/>
-          <w:lang w:val="el-GR"/>
         </w:rPr>
       </w:pPr>
       <w:r>
@@ -1230,212 +1329,175 @@
       </w:r>
       <w:r>
         <w:rPr>
-          <w:rFonts w:hint="default" w:ascii="Times New Roman" w:hAnsi="Times New Roman"/>
+          <w:rFonts w:ascii="Times New Roman" w:hAnsi="Times New Roman"/>
           <w:color w:val="FF0000"/>
           <w:spacing w:val="-2"/>
           <w:sz w:val="20"/>
-          <w:lang w:val="el-GR"/>
         </w:rPr>
         <w:t>01/10/2024</w:t>
       </w:r>
     </w:p>
     <w:p>
       <w:pPr>
-        <w:spacing w:before="0"/>
-        <w:ind w:left="22" w:right="0" w:firstLine="0"/>
+        <w:ind w:left="22"/>
         <w:jc w:val="center"/>
         <w:rPr>
-          <w:rFonts w:hint="default" w:ascii="Times New Roman" w:hAnsi="Times New Roman"/>
+          <w:rFonts w:ascii="Times New Roman" w:hAnsi="Times New Roman"/>
           <w:color w:val="FF0000"/>
           <w:spacing w:val="-2"/>
           <w:sz w:val="20"/>
-          <w:lang w:val="el-GR"/>
-        </w:rPr>
-      </w:pPr>
-    </w:p>
-    <w:p>
-      <w:pPr>
-        <w:spacing w:before="0"/>
-        <w:ind w:left="22" w:right="0" w:firstLine="0"/>
+        </w:rPr>
+      </w:pPr>
+    </w:p>
+    <w:p>
+      <w:pPr>
+        <w:ind w:left="22"/>
         <w:jc w:val="center"/>
         <w:rPr>
-          <w:rFonts w:hint="default" w:ascii="Times New Roman" w:hAnsi="Times New Roman"/>
+          <w:rFonts w:ascii="Times New Roman" w:hAnsi="Times New Roman"/>
           <w:color w:val="FF0000"/>
           <w:spacing w:val="-2"/>
           <w:sz w:val="20"/>
-          <w:lang w:val="el-GR"/>
-        </w:rPr>
-      </w:pPr>
-    </w:p>
-    <w:p>
-      <w:pPr>
-        <w:spacing w:before="0"/>
-        <w:ind w:left="22" w:right="0" w:firstLine="0"/>
+        </w:rPr>
+      </w:pPr>
+    </w:p>
+    <w:p>
+      <w:pPr>
+        <w:ind w:left="22"/>
         <w:jc w:val="center"/>
         <w:rPr>
-          <w:rFonts w:hint="default" w:ascii="Times New Roman" w:hAnsi="Times New Roman"/>
+          <w:rFonts w:ascii="Times New Roman" w:hAnsi="Times New Roman"/>
           <w:color w:val="FF0000"/>
           <w:spacing w:val="-2"/>
           <w:sz w:val="20"/>
-          <w:lang w:val="el-GR"/>
-        </w:rPr>
-      </w:pPr>
-    </w:p>
-    <w:p>
-      <w:pPr>
-        <w:spacing w:before="0"/>
-        <w:ind w:left="22" w:right="0" w:firstLine="0"/>
+        </w:rPr>
+      </w:pPr>
+    </w:p>
+    <w:p>
+      <w:pPr>
+        <w:ind w:left="22"/>
         <w:jc w:val="center"/>
         <w:rPr>
-          <w:rFonts w:hint="default" w:ascii="Times New Roman" w:hAnsi="Times New Roman"/>
+          <w:rFonts w:ascii="Times New Roman" w:hAnsi="Times New Roman"/>
           <w:color w:val="FF0000"/>
           <w:spacing w:val="-2"/>
           <w:sz w:val="20"/>
-          <w:lang w:val="el-GR"/>
-        </w:rPr>
-      </w:pPr>
-    </w:p>
-    <w:p>
-      <w:pPr>
-        <w:spacing w:before="0"/>
-        <w:ind w:left="22" w:right="0" w:firstLine="0"/>
+        </w:rPr>
+      </w:pPr>
+    </w:p>
+    <w:p>
+      <w:pPr>
+        <w:ind w:left="22"/>
         <w:jc w:val="center"/>
         <w:rPr>
-          <w:rFonts w:hint="default" w:ascii="Times New Roman" w:hAnsi="Times New Roman"/>
+          <w:rFonts w:ascii="Times New Roman" w:hAnsi="Times New Roman"/>
           <w:color w:val="FF0000"/>
           <w:spacing w:val="-2"/>
           <w:sz w:val="20"/>
-          <w:lang w:val="el-GR"/>
-        </w:rPr>
-      </w:pPr>
-    </w:p>
-    <w:p>
-      <w:pPr>
-        <w:spacing w:before="0"/>
-        <w:ind w:left="22" w:right="0" w:firstLine="0"/>
+        </w:rPr>
+      </w:pPr>
+    </w:p>
+    <w:p>
+      <w:pPr>
+        <w:ind w:left="22"/>
         <w:jc w:val="center"/>
         <w:rPr>
-          <w:rFonts w:hint="default" w:ascii="Times New Roman" w:hAnsi="Times New Roman"/>
+          <w:rFonts w:ascii="Times New Roman" w:hAnsi="Times New Roman"/>
           <w:color w:val="FF0000"/>
           <w:spacing w:val="-2"/>
           <w:sz w:val="20"/>
-          <w:lang w:val="el-GR"/>
-        </w:rPr>
-      </w:pPr>
-    </w:p>
-    <w:p>
-      <w:pPr>
-        <w:spacing w:before="0"/>
-        <w:ind w:left="22" w:right="0" w:firstLine="0"/>
+        </w:rPr>
+      </w:pPr>
+    </w:p>
+    <w:p>
+      <w:pPr>
+        <w:ind w:left="22"/>
         <w:jc w:val="center"/>
         <w:rPr>
-          <w:rFonts w:hint="default" w:ascii="Times New Roman" w:hAnsi="Times New Roman"/>
+          <w:rFonts w:ascii="Times New Roman" w:hAnsi="Times New Roman"/>
           <w:color w:val="FF0000"/>
           <w:spacing w:val="-2"/>
           <w:sz w:val="20"/>
-          <w:lang w:val="el-GR"/>
-        </w:rPr>
-      </w:pPr>
-    </w:p>
-    <w:p>
-      <w:pPr>
-        <w:spacing w:before="0"/>
-        <w:ind w:left="22" w:right="0" w:firstLine="0"/>
+        </w:rPr>
+      </w:pPr>
+    </w:p>
+    <w:p>
+      <w:pPr>
+        <w:ind w:left="22"/>
         <w:jc w:val="center"/>
         <w:rPr>
-          <w:rFonts w:hint="default" w:ascii="Times New Roman" w:hAnsi="Times New Roman"/>
+          <w:rFonts w:ascii="Times New Roman" w:hAnsi="Times New Roman"/>
           <w:color w:val="FF0000"/>
           <w:spacing w:val="-2"/>
           <w:sz w:val="20"/>
-          <w:lang w:val="el-GR"/>
-        </w:rPr>
-      </w:pPr>
-    </w:p>
-    <w:p>
-      <w:pPr>
-        <w:spacing w:before="0"/>
-        <w:ind w:left="22" w:right="0" w:firstLine="0"/>
+        </w:rPr>
+      </w:pPr>
+    </w:p>
+    <w:p>
+      <w:pPr>
+        <w:ind w:left="22"/>
         <w:jc w:val="center"/>
         <w:rPr>
-          <w:rFonts w:hint="default" w:ascii="Times New Roman" w:hAnsi="Times New Roman"/>
+          <w:rFonts w:ascii="Times New Roman" w:hAnsi="Times New Roman"/>
           <w:color w:val="FF0000"/>
           <w:spacing w:val="-2"/>
           <w:sz w:val="20"/>
-          <w:lang w:val="el-GR"/>
-        </w:rPr>
-      </w:pPr>
-    </w:p>
-    <w:p>
-      <w:pPr>
-        <w:spacing w:before="0"/>
-        <w:ind w:left="22" w:right="0" w:firstLine="0"/>
+        </w:rPr>
+      </w:pPr>
+    </w:p>
+    <w:p>
+      <w:pPr>
+        <w:pStyle w:val="CustomHeading"/>
+      </w:pPr>
+      <w:r>
+        <w:lastRenderedPageBreak/>
+        <w:t>Question 1</w:t>
+      </w:r>
+    </w:p>
+    <w:p>
+      <w:pPr>
+        <w:ind w:left="22"/>
         <w:jc w:val="both"/>
         <w:rPr>
-          <w:rFonts w:hint="default" w:ascii="Times New Roman" w:hAnsi="Times New Roman"/>
+          <w:rFonts w:ascii="Times New Roman" w:hAnsi="Times New Roman"/>
           <w:color w:val="FF0000"/>
           <w:spacing w:val="-2"/>
           <w:sz w:val="20"/>
-          <w:lang w:val="el-GR"/>
-        </w:rPr>
-      </w:pPr>
-    </w:p>
-    <w:p>
-      <w:pPr>
-        <w:spacing w:before="0"/>
-        <w:ind w:left="22" w:right="0" w:firstLine="0"/>
+        </w:rPr>
+      </w:pPr>
+    </w:p>
+    <w:p>
+      <w:pPr>
         <w:jc w:val="both"/>
         <w:rPr>
-          <w:rFonts w:hint="default" w:ascii="Times New Roman" w:hAnsi="Times New Roman"/>
+          <w:rFonts w:ascii="Times New Roman" w:hAnsi="Times New Roman"/>
           <w:color w:val="FF0000"/>
           <w:spacing w:val="-2"/>
           <w:sz w:val="20"/>
-          <w:lang w:val="el-GR"/>
-        </w:rPr>
-      </w:pPr>
-    </w:p>
-    <w:p>
-      <w:pPr>
-        <w:spacing w:before="0"/>
-        <w:ind w:right="0"/>
-        <w:jc w:val="both"/>
-        <w:rPr>
-          <w:rFonts w:hint="default" w:ascii="Times New Roman" w:hAnsi="Times New Roman"/>
-          <w:color w:val="FF0000"/>
-          <w:spacing w:val="-2"/>
-          <w:sz w:val="20"/>
-          <w:lang w:val="el-GR"/>
-        </w:rPr>
-      </w:pPr>
-      <w:bookmarkStart w:id="0" w:name="_GoBack"/>
-      <w:bookmarkEnd w:id="0"/>
+        </w:rPr>
+      </w:pPr>
     </w:p>
     <w:sectPr>
-      <w:headerReference r:id="rId5" w:type="default"/>
+      <w:headerReference w:type="default" r:id="rId8"/>
       <w:pgSz w:w="11910" w:h="16850"/>
       <w:pgMar w:top="1220" w:right="940" w:bottom="280" w:left="1200" w:header="722" w:footer="0" w:gutter="0"/>
-      <w:cols w:space="720" w:num="1"/>
+      <w:cols w:space="720"/>
     </w:sectPr>
   </w:body>
 </w:document>
 </file>
 
 <file path=word/endnotes.xml><?xml version="1.0" encoding="utf-8"?>
-<w:endnotes xmlns:wpc="http://schemas.microsoft.com/office/word/2010/wordprocessingCanvas" xmlns:mc="http://schemas.openxmlformats.org/markup-compatibility/2006" xmlns:o="urn:schemas-microsoft-com:office:office" xmlns:r="http://schemas.openxmlformats.org/officeDocument/2006/relationships" xmlns:m="http://schemas.openxmlformats.org/officeDocument/2006/math" xmlns:v="urn:schemas-microsoft-com:vml" xmlns:wp14="http://schemas.microsoft.com/office/word/2010/wordprocessingDrawing" xmlns:wp="http://schemas.openxmlformats.org/drawingml/2006/wordprocessingDrawing" xmlns:w="http://schemas.openxmlformats.org/wordprocessingml/2006/main" xmlns:w14="http://schemas.microsoft.com/office/word/2010/wordml" xmlns:w15="http://schemas.microsoft.com/office/word/2012/wordml" xmlns:w10="urn:schemas-microsoft-com:office:word" xmlns:wpg="http://schemas.microsoft.com/office/word/2010/wordprocessingGroup" xmlns:wpi="http://schemas.microsoft.com/office/word/2010/wordprocessingInk" xmlns:wne="http://schemas.microsoft.com/office/word/2006/wordml" xmlns:wps="http://schemas.microsoft.com/office/word/2010/wordprocessingShape" xmlns:wpsCustomData="http://www.wps.cn/officeDocument/2013/wpsCustomData" mc:Ignorable="w14 w15 wp14">
-  <w:endnote w:type="separator" w:id="0">
-    <w:p>
-      <w:pPr>
-        <w:spacing w:line="240" w:lineRule="auto"/>
-      </w:pPr>
+<w:endnotes xmlns:wpc="http://schemas.microsoft.com/office/word/2010/wordprocessingCanvas" xmlns:cx="http://schemas.microsoft.com/office/drawing/2014/chartex" xmlns:cx1="http://schemas.microsoft.com/office/drawing/2015/9/8/chartex" xmlns:cx2="http://schemas.microsoft.com/office/drawing/2015/10/21/chartex" xmlns:cx3="http://schemas.microsoft.com/office/drawing/2016/5/9/chartex" xmlns:cx4="http://schemas.microsoft.com/office/drawing/2016/5/10/chartex" xmlns:cx5="http://schemas.microsoft.com/office/drawing/2016/5/11/chartex" xmlns:cx6="http://schemas.microsoft.com/office/drawing/2016/5/12/chartex" xmlns:cx7="http://schemas.microsoft.com/office/drawing/2016/5/13/chartex" xmlns:cx8="http://schemas.microsoft.com/office/drawing/2016/5/14/chartex" xmlns:mc="http://schemas.openxmlformats.org/markup-compatibility/2006" xmlns:aink="http://schemas.microsoft.com/office/drawing/2016/ink" xmlns:am3d="http://schemas.microsoft.com/office/drawing/2017/model3d" xmlns:o="urn:schemas-microsoft-com:office:office" xmlns:oel="http://schemas.microsoft.com/office/2019/extlst" xmlns:r="http://schemas.openxmlformats.org/officeDocument/2006/relationships" xmlns:m="http://schemas.openxmlformats.org/officeDocument/2006/math" xmlns:v="urn:schemas-microsoft-com:vml" xmlns:wp14="http://schemas.microsoft.com/office/word/2010/wordprocessingDrawing" xmlns:wp="http://schemas.openxmlformats.org/drawingml/2006/wordprocessingDrawing" xmlns:w10="urn:schemas-microsoft-com:office:word" xmlns:w="http://schemas.openxmlformats.org/wordprocessingml/2006/main" xmlns:w14="http://schemas.microsoft.com/office/word/2010/wordml" xmlns:w15="http://schemas.microsoft.com/office/word/2012/wordml" xmlns:w16cex="http://schemas.microsoft.com/office/word/2018/wordml/cex" xmlns:w16cid="http://schemas.microsoft.com/office/word/2016/wordml/cid" xmlns:w16="http://schemas.microsoft.com/office/word/2018/wordml" xmlns:w16du="http://schemas.microsoft.com/office/word/2023/wordml/word16du" xmlns:w16sdtdh="http://schemas.microsoft.com/office/word/2020/wordml/sdtdatahash" xmlns:w16se="http://schemas.microsoft.com/office/word/2015/wordml/symex" xmlns:wpg="http://schemas.microsoft.com/office/word/2010/wordprocessingGroup" xmlns:wpi="http://schemas.microsoft.com/office/word/2010/wordprocessingInk" xmlns:wne="http://schemas.microsoft.com/office/word/2006/wordml" xmlns:wps="http://schemas.microsoft.com/office/word/2010/wordprocessingShape" mc:Ignorable="w14 w15 w16se w16cid w16 w16cex w16sdtdh w16du wp14">
+  <w:endnote w:type="separator" w:id="-1">
+    <w:p>
       <w:r>
         <w:separator/>
       </w:r>
     </w:p>
   </w:endnote>
-  <w:endnote w:type="continuationSeparator" w:id="1">
-    <w:p>
-      <w:pPr>
-        <w:spacing w:line="240" w:lineRule="auto"/>
-      </w:pPr>
+  <w:endnote w:type="continuationSeparator" w:id="0">
+    <w:p>
       <w:r>
         <w:continuationSeparator/>
       </w:r>
@@ -1445,22 +1507,16 @@
 </file>
 
 <file path=word/footnotes.xml><?xml version="1.0" encoding="utf-8"?>
-<w:footnotes xmlns:wpc="http://schemas.microsoft.com/office/word/2010/wordprocessingCanvas" xmlns:mc="http://schemas.openxmlformats.org/markup-compatibility/2006" xmlns:o="urn:schemas-microsoft-com:office:office" xmlns:r="http://schemas.openxmlformats.org/officeDocument/2006/relationships" xmlns:m="http://schemas.openxmlformats.org/officeDocument/2006/math" xmlns:v="urn:schemas-microsoft-com:vml" xmlns:wp14="http://schemas.microsoft.com/office/word/2010/wordprocessingDrawing" xmlns:wp="http://schemas.openxmlformats.org/drawingml/2006/wordprocessingDrawing" xmlns:w="http://schemas.openxmlformats.org/wordprocessingml/2006/main" xmlns:w14="http://schemas.microsoft.com/office/word/2010/wordml" xmlns:w15="http://schemas.microsoft.com/office/word/2012/wordml" xmlns:w10="urn:schemas-microsoft-com:office:word" xmlns:wpg="http://schemas.microsoft.com/office/word/2010/wordprocessingGroup" xmlns:wpi="http://schemas.microsoft.com/office/word/2010/wordprocessingInk" xmlns:wne="http://schemas.microsoft.com/office/word/2006/wordml" xmlns:wps="http://schemas.microsoft.com/office/word/2010/wordprocessingShape" xmlns:wpsCustomData="http://www.wps.cn/officeDocument/2013/wpsCustomData" mc:Ignorable="w14 w15 wp14">
-  <w:footnote w:type="separator" w:id="0">
-    <w:p>
-      <w:pPr>
-        <w:spacing w:before="0" w:after="0" w:line="240" w:lineRule="auto"/>
-      </w:pPr>
+<w:footnotes xmlns:wpc="http://schemas.microsoft.com/office/word/2010/wordprocessingCanvas" xmlns:cx="http://schemas.microsoft.com/office/drawing/2014/chartex" xmlns:cx1="http://schemas.microsoft.com/office/drawing/2015/9/8/chartex" xmlns:cx2="http://schemas.microsoft.com/office/drawing/2015/10/21/chartex" xmlns:cx3="http://schemas.microsoft.com/office/drawing/2016/5/9/chartex" xmlns:cx4="http://schemas.microsoft.com/office/drawing/2016/5/10/chartex" xmlns:cx5="http://schemas.microsoft.com/office/drawing/2016/5/11/chartex" xmlns:cx6="http://schemas.microsoft.com/office/drawing/2016/5/12/chartex" xmlns:cx7="http://schemas.microsoft.com/office/drawing/2016/5/13/chartex" xmlns:cx8="http://schemas.microsoft.com/office/drawing/2016/5/14/chartex" xmlns:mc="http://schemas.openxmlformats.org/markup-compatibility/2006" xmlns:aink="http://schemas.microsoft.com/office/drawing/2016/ink" xmlns:am3d="http://schemas.microsoft.com/office/drawing/2017/model3d" xmlns:o="urn:schemas-microsoft-com:office:office" xmlns:oel="http://schemas.microsoft.com/office/2019/extlst" xmlns:r="http://schemas.openxmlformats.org/officeDocument/2006/relationships" xmlns:m="http://schemas.openxmlformats.org/officeDocument/2006/math" xmlns:v="urn:schemas-microsoft-com:vml" xmlns:wp14="http://schemas.microsoft.com/office/word/2010/wordprocessingDrawing" xmlns:wp="http://schemas.openxmlformats.org/drawingml/2006/wordprocessingDrawing" xmlns:w10="urn:schemas-microsoft-com:office:word" xmlns:w="http://schemas.openxmlformats.org/wordprocessingml/2006/main" xmlns:w14="http://schemas.microsoft.com/office/word/2010/wordml" xmlns:w15="http://schemas.microsoft.com/office/word/2012/wordml" xmlns:w16cex="http://schemas.microsoft.com/office/word/2018/wordml/cex" xmlns:w16cid="http://schemas.microsoft.com/office/word/2016/wordml/cid" xmlns:w16="http://schemas.microsoft.com/office/word/2018/wordml" xmlns:w16du="http://schemas.microsoft.com/office/word/2023/wordml/word16du" xmlns:w16sdtdh="http://schemas.microsoft.com/office/word/2020/wordml/sdtdatahash" xmlns:w16se="http://schemas.microsoft.com/office/word/2015/wordml/symex" xmlns:wpg="http://schemas.microsoft.com/office/word/2010/wordprocessingGroup" xmlns:wpi="http://schemas.microsoft.com/office/word/2010/wordprocessingInk" xmlns:wne="http://schemas.microsoft.com/office/word/2006/wordml" xmlns:wps="http://schemas.microsoft.com/office/word/2010/wordprocessingShape" mc:Ignorable="w14 w15 w16se w16cid w16 w16cex w16sdtdh w16du wp14">
+  <w:footnote w:type="separator" w:id="-1">
+    <w:p>
       <w:r>
         <w:separator/>
       </w:r>
     </w:p>
   </w:footnote>
-  <w:footnote w:type="continuationSeparator" w:id="1">
-    <w:p>
-      <w:pPr>
-        <w:spacing w:before="0" w:after="0" w:line="240" w:lineRule="auto"/>
-      </w:pPr>
+  <w:footnote w:type="continuationSeparator" w:id="0">
+    <w:p>
       <w:r>
         <w:continuationSeparator/>
       </w:r>
@@ -1470,20 +1526,23 @@
 </file>
 
 <file path=word/header1.xml><?xml version="1.0" encoding="utf-8"?>
-<w:hdr xmlns:wpc="http://schemas.microsoft.com/office/word/2010/wordprocessingCanvas" xmlns:mc="http://schemas.openxmlformats.org/markup-compatibility/2006" xmlns:o="urn:schemas-microsoft-com:office:office" xmlns:r="http://schemas.openxmlformats.org/officeDocument/2006/relationships" xmlns:m="http://schemas.openxmlformats.org/officeDocument/2006/math" xmlns:v="urn:schemas-microsoft-com:vml" xmlns:wp14="http://schemas.microsoft.com/office/word/2010/wordprocessingDrawing" xmlns:wp="http://schemas.openxmlformats.org/drawingml/2006/wordprocessingDrawing" xmlns:w10="urn:schemas-microsoft-com:office:word" xmlns:w="http://schemas.openxmlformats.org/wordprocessingml/2006/main" xmlns:w14="http://schemas.microsoft.com/office/word/2010/wordml" xmlns:w15="http://schemas.microsoft.com/office/word/2012/wordml" xmlns:wpg="http://schemas.microsoft.com/office/word/2010/wordprocessingGroup" xmlns:wpi="http://schemas.microsoft.com/office/word/2010/wordprocessingInk" xmlns:wne="http://schemas.microsoft.com/office/word/2006/wordml" xmlns:wps="http://schemas.microsoft.com/office/word/2010/wordprocessingShape" xmlns:wpsCustomData="http://www.wps.cn/officeDocument/2013/wpsCustomData" mc:Ignorable="w14 w15 wp14">
+<w:hdr xmlns:wpc="http://schemas.microsoft.com/office/word/2010/wordprocessingCanvas" xmlns:cx="http://schemas.microsoft.com/office/drawing/2014/chartex" xmlns:cx1="http://schemas.microsoft.com/office/drawing/2015/9/8/chartex" xmlns:cx2="http://schemas.microsoft.com/office/drawing/2015/10/21/chartex" xmlns:cx3="http://schemas.microsoft.com/office/drawing/2016/5/9/chartex" xmlns:cx4="http://schemas.microsoft.com/office/drawing/2016/5/10/chartex" xmlns:cx5="http://schemas.microsoft.com/office/drawing/2016/5/11/chartex" xmlns:cx6="http://schemas.microsoft.com/office/drawing/2016/5/12/chartex" xmlns:cx7="http://schemas.microsoft.com/office/drawing/2016/5/13/chartex" xmlns:cx8="http://schemas.microsoft.com/office/drawing/2016/5/14/chartex" xmlns:mc="http://schemas.openxmlformats.org/markup-compatibility/2006" xmlns:aink="http://schemas.microsoft.com/office/drawing/2016/ink" xmlns:am3d="http://schemas.microsoft.com/office/drawing/2017/model3d" xmlns:o="urn:schemas-microsoft-com:office:office" xmlns:oel="http://schemas.microsoft.com/office/2019/extlst" xmlns:r="http://schemas.openxmlformats.org/officeDocument/2006/relationships" xmlns:m="http://schemas.openxmlformats.org/officeDocument/2006/math" xmlns:v="urn:schemas-microsoft-com:vml" xmlns:wp14="http://schemas.microsoft.com/office/word/2010/wordprocessingDrawing" xmlns:wp="http://schemas.openxmlformats.org/drawingml/2006/wordprocessingDrawing" xmlns:w10="urn:schemas-microsoft-com:office:word" xmlns:w="http://schemas.openxmlformats.org/wordprocessingml/2006/main" xmlns:w14="http://schemas.microsoft.com/office/word/2010/wordml" xmlns:w15="http://schemas.microsoft.com/office/word/2012/wordml" xmlns:w16cex="http://schemas.microsoft.com/office/word/2018/wordml/cex" xmlns:w16cid="http://schemas.microsoft.com/office/word/2016/wordml/cid" xmlns:w16="http://schemas.microsoft.com/office/word/2018/wordml" xmlns:w16du="http://schemas.microsoft.com/office/word/2023/wordml/word16du" xmlns:w16sdtdh="http://schemas.microsoft.com/office/word/2020/wordml/sdtdatahash" xmlns:w16se="http://schemas.microsoft.com/office/word/2015/wordml/symex" xmlns:wpg="http://schemas.microsoft.com/office/word/2010/wordprocessingGroup" xmlns:wpi="http://schemas.microsoft.com/office/word/2010/wordprocessingInk" xmlns:wne="http://schemas.microsoft.com/office/word/2006/wordml" xmlns:wps="http://schemas.microsoft.com/office/word/2010/wordprocessingShape" mc:Ignorable="w14 w15 w16se w16cid w16 w16cex w16sdtdh w16du wp14">
   <w:p>
     <w:pPr>
-      <w:pStyle w:val="7"/>
+      <w:pStyle w:val="BodyText"/>
       <w:spacing w:line="14" w:lineRule="auto"/>
       <w:rPr>
         <w:sz w:val="20"/>
       </w:rPr>
     </w:pPr>
     <w:r>
+      <w:rPr>
+        <w:noProof/>
+      </w:rPr>
       <mc:AlternateContent>
         <mc:Choice Requires="wps">
           <w:drawing>
-            <wp:anchor distT="0" distB="0" distL="0" distR="0" simplePos="0" relativeHeight="251659264" behindDoc="1" locked="0" layoutInCell="1" allowOverlap="1">
+            <wp:anchor distT="0" distB="0" distL="0" distR="0" simplePos="0" relativeHeight="251659264" behindDoc="1" locked="0" layoutInCell="1" allowOverlap="1" wp14:anchorId="55709DF7" wp14:editId="5C68FE3F">
               <wp:simplePos x="0" y="0"/>
               <wp:positionH relativeFrom="page">
                 <wp:posOffset>6739890</wp:posOffset>
@@ -1514,8 +1573,7 @@
                         <w:p>
                           <w:pPr>
                             <w:spacing w:before="10"/>
-                            <w:ind w:left="60" w:right="0" w:firstLine="0"/>
-                            <w:jc w:val="left"/>
+                            <w:ind w:left="60"/>
                             <w:rPr>
                               <w:rFonts w:ascii="Times New Roman"/>
                               <w:sz w:val="20"/>
@@ -1575,18 +1633,17 @@
         </mc:Choice>
         <mc:Fallback>
           <w:pict>
-            <v:shape id="Textbox 1" o:spid="_x0000_s1026" o:spt="202" type="#_x0000_t202" style="position:absolute;left:0pt;margin-left:530.7pt;margin-top:35.1pt;height:13.05pt;width:12pt;mso-position-horizontal-relative:page;mso-position-vertical-relative:page;z-index:-251657216;mso-width-relative:page;mso-height-relative:page;" filled="f" stroked="f" coordsize="21600,21600" o:gfxdata="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">
-              <v:fill on="f" focussize="0,0"/>
-              <v:stroke on="f"/>
-              <v:imagedata o:title=""/>
-              <o:lock v:ext="edit" aspectratio="f"/>
-              <v:textbox inset="0mm,0mm,0mm,0mm">
+            <v:shapetype w14:anchorId="55709DF7" id="_x0000_t202" coordsize="21600,21600" o:spt="202" path="m,l,21600r21600,l21600,xe">
+              <v:stroke joinstyle="miter"/>
+              <v:path gradientshapeok="t" o:connecttype="rect"/>
+            </v:shapetype>
+            <v:shape id="Textbox 1" o:spid="_x0000_s1027" type="#_x0000_t202" style="position:absolute;margin-left:530.7pt;margin-top:35.1pt;width:12pt;height:13.05pt;z-index:-251657216;visibility:visible;mso-wrap-style:square;mso-wrap-distance-left:0;mso-wrap-distance-top:0;mso-wrap-distance-right:0;mso-wrap-distance-bottom:0;mso-position-horizontal:absolute;mso-position-horizontal-relative:page;mso-position-vertical:absolute;mso-position-vertical-relative:page;v-text-anchor:top" o:gfxdata="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" filled="f" stroked="f">
+              <v:textbox inset="0,0,0,0">
                 <w:txbxContent>
                   <w:p>
                     <w:pPr>
                       <w:spacing w:before="10"/>
-                      <w:ind w:left="60" w:right="0" w:firstLine="0"/>
-                      <w:jc w:val="left"/>
+                      <w:ind w:left="60"/>
                       <w:rPr>
                         <w:rFonts w:ascii="Times New Roman"/>
                         <w:sz w:val="20"/>
@@ -1635,6 +1692,7 @@
                   </w:p>
                 </w:txbxContent>
               </v:textbox>
+              <w10:wrap anchorx="page" anchory="page"/>
             </v:shape>
           </w:pict>
         </mc:Fallback>
@@ -1645,351 +1703,386 @@
 </file>
 
 <file path=word/styles.xml><?xml version="1.0" encoding="utf-8"?>
-<w:styles xmlns:mc="http://schemas.openxmlformats.org/markup-compatibility/2006" xmlns:o="urn:schemas-microsoft-com:office:office" xmlns:r="http://schemas.openxmlformats.org/officeDocument/2006/relationships" xmlns:m="http://schemas.openxmlformats.org/officeDocument/2006/math" xmlns:v="urn:schemas-microsoft-com:vml" xmlns:w="http://schemas.openxmlformats.org/wordprocessingml/2006/main" xmlns:w14="http://schemas.microsoft.com/office/word/2010/wordml" xmlns:w10="urn:schemas-microsoft-com:office:word" xmlns:sl="http://schemas.openxmlformats.org/schemaLibrary/2006/main" xmlns:wpsCustomData="http://www.wps.cn/officeDocument/2013/wpsCustomData" mc:Ignorable="w14">
+<w:styles xmlns:mc="http://schemas.openxmlformats.org/markup-compatibility/2006" xmlns:r="http://schemas.openxmlformats.org/officeDocument/2006/relationships" xmlns:w="http://schemas.openxmlformats.org/wordprocessingml/2006/main" xmlns:w14="http://schemas.microsoft.com/office/word/2010/wordml" xmlns:w15="http://schemas.microsoft.com/office/word/2012/wordml" xmlns:w16cex="http://schemas.microsoft.com/office/word/2018/wordml/cex" xmlns:w16cid="http://schemas.microsoft.com/office/word/2016/wordml/cid" xmlns:w16="http://schemas.microsoft.com/office/word/2018/wordml" xmlns:w16du="http://schemas.microsoft.com/office/word/2023/wordml/word16du" xmlns:w16sdtdh="http://schemas.microsoft.com/office/word/2020/wordml/sdtdatahash" xmlns:w16se="http://schemas.microsoft.com/office/word/2015/wordml/symex" mc:Ignorable="w14 w15 w16se w16cid w16 w16cex w16sdtdh w16du">
   <w:docDefaults>
     <w:rPrDefault>
       <w:rPr>
-        <w:rFonts w:asciiTheme="minorHAnsi" w:hAnsiTheme="minorHAnsi" w:eastAsiaTheme="minorHAnsi" w:cstheme="minorBidi"/>
+        <w:rFonts w:asciiTheme="minorHAnsi" w:eastAsiaTheme="minorHAnsi" w:hAnsiTheme="minorHAnsi" w:cstheme="minorBidi"/>
+        <w:lang w:val="en-US" w:eastAsia="en-US" w:bidi="ar-SA"/>
       </w:rPr>
     </w:rPrDefault>
     <w:pPrDefault/>
   </w:docDefaults>
-  <w:latentStyles w:count="260" w:defQFormat="0" w:defUnhideWhenUsed="1" w:defSemiHidden="1" w:defUIPriority="99" w:defLockedState="0">
-    <w:lsdException w:qFormat="1" w:unhideWhenUsed="0" w:uiPriority="1" w:semiHidden="0" w:name="Normal"/>
-    <w:lsdException w:qFormat="1" w:unhideWhenUsed="0" w:uiPriority="1" w:semiHidden="0" w:name="heading 1"/>
-    <w:lsdException w:qFormat="1" w:unhideWhenUsed="0" w:uiPriority="1" w:semiHidden="0" w:name="heading 2"/>
-    <w:lsdException w:qFormat="1" w:unhideWhenUsed="0" w:uiPriority="1" w:semiHidden="0" w:name="heading 3"/>
-    <w:lsdException w:qFormat="1" w:uiPriority="0" w:name="heading 4"/>
-    <w:lsdException w:qFormat="1" w:uiPriority="0" w:name="heading 5"/>
-    <w:lsdException w:qFormat="1" w:uiPriority="0" w:name="heading 6"/>
-    <w:lsdException w:qFormat="1" w:uiPriority="0" w:name="heading 7"/>
-    <w:lsdException w:qFormat="1" w:uiPriority="0" w:name="heading 8"/>
-    <w:lsdException w:qFormat="1" w:uiPriority="0" w:name="heading 9"/>
-    <w:lsdException w:unhideWhenUsed="0" w:uiPriority="0" w:semiHidden="0" w:name="index 1"/>
-    <w:lsdException w:unhideWhenUsed="0" w:uiPriority="0" w:semiHidden="0" w:name="index 2"/>
-    <w:lsdException w:unhideWhenUsed="0" w:uiPriority="0" w:semiHidden="0" w:name="index 3"/>
-    <w:lsdException w:unhideWhenUsed="0" w:uiPriority="0" w:semiHidden="0" w:name="index 4"/>
-    <w:lsdException w:unhideWhenUsed="0" w:uiPriority="0" w:semiHidden="0" w:name="index 5"/>
-    <w:lsdException w:unhideWhenUsed="0" w:uiPriority="0" w:semiHidden="0" w:name="index 6"/>
-    <w:lsdException w:unhideWhenUsed="0" w:uiPriority="0" w:semiHidden="0" w:name="index 7"/>
-    <w:lsdException w:unhideWhenUsed="0" w:uiPriority="0" w:semiHidden="0" w:name="index 8"/>
-    <w:lsdException w:unhideWhenUsed="0" w:uiPriority="0" w:semiHidden="0" w:name="index 9"/>
-    <w:lsdException w:unhideWhenUsed="0" w:uiPriority="0" w:semiHidden="0" w:name="toc 1"/>
-    <w:lsdException w:unhideWhenUsed="0" w:uiPriority="0" w:semiHidden="0" w:name="toc 2"/>
-    <w:lsdException w:unhideWhenUsed="0" w:uiPriority="0" w:semiHidden="0" w:name="toc 3"/>
-    <w:lsdException w:unhideWhenUsed="0" w:uiPriority="0" w:semiHidden="0" w:name="toc 4"/>
-    <w:lsdException w:unhideWhenUsed="0" w:uiPriority="0" w:semiHidden="0" w:name="toc 5"/>
-    <w:lsdException w:unhideWhenUsed="0" w:uiPriority="0" w:semiHidden="0" w:name="toc 6"/>
-    <w:lsdException w:unhideWhenUsed="0" w:uiPriority="0" w:semiHidden="0" w:name="toc 7"/>
-    <w:lsdException w:unhideWhenUsed="0" w:uiPriority="0" w:semiHidden="0" w:name="toc 8"/>
-    <w:lsdException w:unhideWhenUsed="0" w:uiPriority="0" w:semiHidden="0" w:name="toc 9"/>
-    <w:lsdException w:unhideWhenUsed="0" w:uiPriority="0" w:semiHidden="0" w:name="Normal Indent"/>
-    <w:lsdException w:unhideWhenUsed="0" w:uiPriority="0" w:semiHidden="0" w:name="footnote text"/>
-    <w:lsdException w:unhideWhenUsed="0" w:uiPriority="0" w:semiHidden="0" w:name="annotation text"/>
-    <w:lsdException w:unhideWhenUsed="0" w:uiPriority="0" w:semiHidden="0" w:name="header"/>
-    <w:lsdException w:unhideWhenUsed="0" w:uiPriority="0" w:semiHidden="0" w:name="footer"/>
-    <w:lsdException w:unhideWhenUsed="0" w:uiPriority="0" w:semiHidden="0" w:name="index heading"/>
-    <w:lsdException w:qFormat="1" w:uiPriority="0" w:name="caption"/>
-    <w:lsdException w:unhideWhenUsed="0" w:uiPriority="0" w:semiHidden="0" w:name="table of figures"/>
-    <w:lsdException w:unhideWhenUsed="0" w:uiPriority="0" w:semiHidden="0" w:name="envelope address"/>
-    <w:lsdException w:unhideWhenUsed="0" w:uiPriority="0" w:semiHidden="0" w:name="envelope return"/>
-    <w:lsdException w:unhideWhenUsed="0" w:uiPriority="0" w:semiHidden="0" w:name="footnote reference"/>
-    <w:lsdException w:unhideWhenUsed="0" w:uiPriority="0" w:semiHidden="0" w:name="annotation reference"/>
-    <w:lsdException w:unhideWhenUsed="0" w:uiPriority="0" w:semiHidden="0" w:name="line number"/>
-    <w:lsdException w:unhideWhenUsed="0" w:uiPriority="0" w:semiHidden="0" w:name="page number"/>
-    <w:lsdException w:unhideWhenUsed="0" w:uiPriority="0" w:semiHidden="0" w:name="endnote reference"/>
-    <w:lsdException w:unhideWhenUsed="0" w:uiPriority="0" w:semiHidden="0" w:name="endnote text"/>
-    <w:lsdException w:unhideWhenUsed="0" w:uiPriority="0" w:semiHidden="0" w:name="table of authorities"/>
-    <w:lsdException w:unhideWhenUsed="0" w:uiPriority="0" w:semiHidden="0" w:name="macro"/>
-    <w:lsdException w:unhideWhenUsed="0" w:uiPriority="0" w:semiHidden="0" w:name="toa heading"/>
-    <w:lsdException w:unhideWhenUsed="0" w:uiPriority="0" w:semiHidden="0" w:name="List"/>
-    <w:lsdException w:unhideWhenUsed="0" w:uiPriority="0" w:semiHidden="0" w:name="List Bullet"/>
-    <w:lsdException w:unhideWhenUsed="0" w:uiPriority="0" w:semiHidden="0" w:name="List Number"/>
-    <w:lsdException w:unhideWhenUsed="0" w:uiPriority="0" w:semiHidden="0" w:name="List 2"/>
-    <w:lsdException w:unhideWhenUsed="0" w:uiPriority="0" w:semiHidden="0" w:name="List 3"/>
-    <w:lsdException w:unhideWhenUsed="0" w:uiPriority="0" w:semiHidden="0" w:name="List 4"/>
-    <w:lsdException w:unhideWhenUsed="0" w:uiPriority="0" w:semiHidden="0" w:name="List 5"/>
-    <w:lsdException w:unhideWhenUsed="0" w:uiPriority="0" w:semiHidden="0" w:name="List Bullet 2"/>
-    <w:lsdException w:unhideWhenUsed="0" w:uiPriority="0" w:semiHidden="0" w:name="List Bullet 3"/>
-    <w:lsdException w:unhideWhenUsed="0" w:uiPriority="0" w:semiHidden="0" w:name="List Bullet 4"/>
-    <w:lsdException w:unhideWhenUsed="0" w:uiPriority="0" w:semiHidden="0" w:name="List Bullet 5"/>
-    <w:lsdException w:unhideWhenUsed="0" w:uiPriority="0" w:semiHidden="0" w:name="List Number 2"/>
-    <w:lsdException w:unhideWhenUsed="0" w:uiPriority="0" w:semiHidden="0" w:name="List Number 3"/>
-    <w:lsdException w:unhideWhenUsed="0" w:uiPriority="0" w:semiHidden="0" w:name="List Number 4"/>
-    <w:lsdException w:unhideWhenUsed="0" w:uiPriority="0" w:semiHidden="0" w:name="List Number 5"/>
-    <w:lsdException w:qFormat="1" w:unhideWhenUsed="0" w:uiPriority="1" w:semiHidden="0" w:name="Title"/>
-    <w:lsdException w:unhideWhenUsed="0" w:uiPriority="0" w:semiHidden="0" w:name="Closing"/>
-    <w:lsdException w:unhideWhenUsed="0" w:uiPriority="0" w:semiHidden="0" w:name="Signature"/>
-    <w:lsdException w:uiPriority="1" w:name="Default Paragraph Font"/>
-    <w:lsdException w:qFormat="1" w:unhideWhenUsed="0" w:uiPriority="1" w:semiHidden="0" w:name="Body Text"/>
-    <w:lsdException w:unhideWhenUsed="0" w:uiPriority="0" w:semiHidden="0" w:name="Body Text Indent"/>
-    <w:lsdException w:unhideWhenUsed="0" w:uiPriority="0" w:semiHidden="0" w:name="List Continue"/>
-    <w:lsdException w:unhideWhenUsed="0" w:uiPriority="0" w:semiHidden="0" w:name="List Continue 2"/>
-    <w:lsdException w:unhideWhenUsed="0" w:uiPriority="0" w:semiHidden="0" w:name="List Continue 3"/>
-    <w:lsdException w:unhideWhenUsed="0" w:uiPriority="0" w:semiHidden="0" w:name="List Continue 4"/>
-    <w:lsdException w:unhideWhenUsed="0" w:uiPriority="0" w:semiHidden="0" w:name="List Continue 5"/>
-    <w:lsdException w:unhideWhenUsed="0" w:uiPriority="0" w:semiHidden="0" w:name="Message Header"/>
-    <w:lsdException w:qFormat="1" w:unhideWhenUsed="0" w:uiPriority="0" w:semiHidden="0" w:name="Subtitle"/>
-    <w:lsdException w:unhideWhenUsed="0" w:uiPriority="0" w:semiHidden="0" w:name="Salutation"/>
-    <w:lsdException w:unhideWhenUsed="0" w:uiPriority="0" w:semiHidden="0" w:name="Date"/>
-    <w:lsdException w:unhideWhenUsed="0" w:uiPriority="0" w:semiHidden="0" w:name="Body Text First Indent"/>
-    <w:lsdException w:unhideWhenUsed="0" w:uiPriority="0" w:semiHidden="0" w:name="Body Text First Indent 2"/>
-    <w:lsdException w:unhideWhenUsed="0" w:uiPriority="0" w:semiHidden="0" w:name="Note Heading"/>
-    <w:lsdException w:unhideWhenUsed="0" w:uiPriority="0" w:semiHidden="0" w:name="Body Text 2"/>
-    <w:lsdException w:unhideWhenUsed="0" w:uiPriority="0" w:semiHidden="0" w:name="Body Text 3"/>
-    <w:lsdException w:unhideWhenUsed="0" w:uiPriority="0" w:semiHidden="0" w:name="Body Text Indent 2"/>
-    <w:lsdException w:unhideWhenUsed="0" w:uiPriority="0" w:semiHidden="0" w:name="Body Text Indent 3"/>
-    <w:lsdException w:unhideWhenUsed="0" w:uiPriority="0" w:semiHidden="0" w:name="Block Text"/>
-    <w:lsdException w:unhideWhenUsed="0" w:uiPriority="0" w:semiHidden="0" w:name="Hyperlink"/>
-    <w:lsdException w:unhideWhenUsed="0" w:uiPriority="0" w:semiHidden="0" w:name="FollowedHyperlink"/>
-    <w:lsdException w:qFormat="1" w:unhideWhenUsed="0" w:uiPriority="0" w:semiHidden="0" w:name="Strong"/>
-    <w:lsdException w:qFormat="1" w:unhideWhenUsed="0" w:uiPriority="0" w:semiHidden="0" w:name="Emphasis"/>
-    <w:lsdException w:unhideWhenUsed="0" w:uiPriority="0" w:semiHidden="0" w:name="Document Map"/>
-    <w:lsdException w:unhideWhenUsed="0" w:uiPriority="0" w:semiHidden="0" w:name="Plain Text"/>
-    <w:lsdException w:unhideWhenUsed="0" w:uiPriority="0" w:semiHidden="0" w:name="E-mail Signature"/>
-    <w:lsdException w:unhideWhenUsed="0" w:uiPriority="0" w:semiHidden="0" w:name="Normal (Web)"/>
-    <w:lsdException w:unhideWhenUsed="0" w:uiPriority="0" w:semiHidden="0" w:name="HTML Acronym"/>
-    <w:lsdException w:unhideWhenUsed="0" w:uiPriority="0" w:semiHidden="0" w:name="HTML Address"/>
-    <w:lsdException w:unhideWhenUsed="0" w:uiPriority="0" w:semiHidden="0" w:name="HTML Cite"/>
-    <w:lsdException w:unhideWhenUsed="0" w:uiPriority="0" w:semiHidden="0" w:name="HTML Code"/>
-    <w:lsdException w:unhideWhenUsed="0" w:uiPriority="0" w:semiHidden="0" w:name="HTML Definition"/>
-    <w:lsdException w:unhideWhenUsed="0" w:uiPriority="0" w:semiHidden="0" w:name="HTML Keyboard"/>
-    <w:lsdException w:unhideWhenUsed="0" w:uiPriority="0" w:semiHidden="0" w:name="HTML Preformatted"/>
-    <w:lsdException w:unhideWhenUsed="0" w:uiPriority="0" w:semiHidden="0" w:name="HTML Sample"/>
-    <w:lsdException w:unhideWhenUsed="0" w:uiPriority="0" w:semiHidden="0" w:name="HTML Typewriter"/>
-    <w:lsdException w:unhideWhenUsed="0" w:uiPriority="0" w:semiHidden="0" w:name="HTML Variable"/>
-    <w:lsdException w:unhideWhenUsed="0" w:uiPriority="0" w:name="Normal Table"/>
-    <w:lsdException w:unhideWhenUsed="0" w:uiPriority="0" w:semiHidden="0" w:name="annotation subject"/>
-    <w:lsdException w:unhideWhenUsed="0" w:uiPriority="0" w:semiHidden="0" w:name="Table Simple 1"/>
-    <w:lsdException w:unhideWhenUsed="0" w:uiPriority="0" w:semiHidden="0" w:name="Table Simple 2"/>
-    <w:lsdException w:unhideWhenUsed="0" w:uiPriority="0" w:semiHidden="0" w:name="Table Simple 3"/>
-    <w:lsdException w:unhideWhenUsed="0" w:uiPriority="0" w:semiHidden="0" w:name="Table Classic 1"/>
-    <w:lsdException w:unhideWhenUsed="0" w:uiPriority="0" w:semiHidden="0" w:name="Table Classic 2"/>
-    <w:lsdException w:unhideWhenUsed="0" w:uiPriority="0" w:semiHidden="0" w:name="Table Classic 3"/>
-    <w:lsdException w:unhideWhenUsed="0" w:uiPriority="0" w:semiHidden="0" w:name="Table Classic 4"/>
-    <w:lsdException w:unhideWhenUsed="0" w:uiPriority="0" w:semiHidden="0" w:name="Table Colorful 1"/>
-    <w:lsdException w:unhideWhenUsed="0" w:uiPriority="0" w:semiHidden="0" w:name="Table Colorful 2"/>
-    <w:lsdException w:unhideWhenUsed="0" w:uiPriority="0" w:semiHidden="0" w:name="Table Colorful 3"/>
-    <w:lsdException w:unhideWhenUsed="0" w:uiPriority="0" w:semiHidden="0" w:name="Table Columns 1"/>
-    <w:lsdException w:unhideWhenUsed="0" w:uiPriority="0" w:semiHidden="0" w:name="Table Columns 2"/>
-    <w:lsdException w:unhideWhenUsed="0" w:uiPriority="0" w:semiHidden="0" w:name="Table Columns 3"/>
-    <w:lsdException w:unhideWhenUsed="0" w:uiPriority="0" w:semiHidden="0" w:name="Table Columns 4"/>
-    <w:lsdException w:unhideWhenUsed="0" w:uiPriority="0" w:semiHidden="0" w:name="Table Columns 5"/>
-    <w:lsdException w:unhideWhenUsed="0" w:uiPriority="0" w:semiHidden="0" w:name="Table Grid 1"/>
-    <w:lsdException w:unhideWhenUsed="0" w:uiPriority="0" w:semiHidden="0" w:name="Table Grid 2"/>
-    <w:lsdException w:unhideWhenUsed="0" w:uiPriority="0" w:semiHidden="0" w:name="Table Grid 3"/>
-    <w:lsdException w:unhideWhenUsed="0" w:uiPriority="0" w:semiHidden="0" w:name="Table Grid 4"/>
-    <w:lsdException w:unhideWhenUsed="0" w:uiPriority="0" w:semiHidden="0" w:name="Table Grid 5"/>
-    <w:lsdException w:unhideWhenUsed="0" w:uiPriority="0" w:semiHidden="0" w:name="Table Grid 6"/>
-    <w:lsdException w:unhideWhenUsed="0" w:uiPriority="0" w:semiHidden="0" w:name="Table Grid 7"/>
-    <w:lsdException w:unhideWhenUsed="0" w:uiPriority="0" w:semiHidden="0" w:name="Table Grid 8"/>
-    <w:lsdException w:unhideWhenUsed="0" w:uiPriority="0" w:semiHidden="0" w:name="Table List 1"/>
-    <w:lsdException w:unhideWhenUsed="0" w:uiPriority="0" w:semiHidden="0" w:name="Table List 2"/>
-    <w:lsdException w:unhideWhenUsed="0" w:uiPriority="0" w:semiHidden="0" w:name="Table List 3"/>
-    <w:lsdException w:unhideWhenUsed="0" w:uiPriority="0" w:semiHidden="0" w:name="Table List 4"/>
-    <w:lsdException w:unhideWhenUsed="0" w:uiPriority="0" w:semiHidden="0" w:name="Table List 5"/>
-    <w:lsdException w:unhideWhenUsed="0" w:uiPriority="0" w:semiHidden="0" w:name="Table List 6"/>
-    <w:lsdException w:unhideWhenUsed="0" w:uiPriority="0" w:semiHidden="0" w:name="Table List 7"/>
-    <w:lsdException w:unhideWhenUsed="0" w:uiPriority="0" w:semiHidden="0" w:name="Table List 8"/>
-    <w:lsdException w:unhideWhenUsed="0" w:uiPriority="0" w:semiHidden="0" w:name="Table 3D effects 1"/>
-    <w:lsdException w:unhideWhenUsed="0" w:uiPriority="0" w:semiHidden="0" w:name="Table 3D effects 2"/>
-    <w:lsdException w:unhideWhenUsed="0" w:uiPriority="0" w:semiHidden="0" w:name="Table 3D effects 3"/>
-    <w:lsdException w:unhideWhenUsed="0" w:uiPriority="0" w:semiHidden="0" w:name="Table Contemporary"/>
-    <w:lsdException w:unhideWhenUsed="0" w:uiPriority="0" w:semiHidden="0" w:name="Table Elegant"/>
-    <w:lsdException w:unhideWhenUsed="0" w:uiPriority="0" w:semiHidden="0" w:name="Table Professional"/>
-    <w:lsdException w:unhideWhenUsed="0" w:uiPriority="0" w:semiHidden="0" w:name="Table Subtle 1"/>
-    <w:lsdException w:unhideWhenUsed="0" w:uiPriority="0" w:semiHidden="0" w:name="Table Subtle 2"/>
-    <w:lsdException w:unhideWhenUsed="0" w:uiPriority="0" w:semiHidden="0" w:name="Table Web 1"/>
-    <w:lsdException w:unhideWhenUsed="0" w:uiPriority="0" w:semiHidden="0" w:name="Table Web 2"/>
-    <w:lsdException w:unhideWhenUsed="0" w:uiPriority="0" w:semiHidden="0" w:name="Table Web 3"/>
-    <w:lsdException w:unhideWhenUsed="0" w:uiPriority="0" w:semiHidden="0" w:name="Balloon Text"/>
-    <w:lsdException w:unhideWhenUsed="0" w:uiPriority="0" w:semiHidden="0" w:name="Table Grid"/>
-    <w:lsdException w:unhideWhenUsed="0" w:uiPriority="0" w:semiHidden="0" w:name="Table Theme"/>
-    <w:lsdException w:unhideWhenUsed="0" w:uiPriority="60" w:semiHidden="0" w:name="Light Shading"/>
-    <w:lsdException w:unhideWhenUsed="0" w:uiPriority="61" w:semiHidden="0" w:name="Light List"/>
-    <w:lsdException w:unhideWhenUsed="0" w:uiPriority="62" w:semiHidden="0" w:name="Light Grid"/>
-    <w:lsdException w:unhideWhenUsed="0" w:uiPriority="63" w:semiHidden="0" w:name="Medium Shading 1"/>
-    <w:lsdException w:unhideWhenUsed="0" w:uiPriority="64" w:semiHidden="0" w:name="Medium Shading 2"/>
-    <w:lsdException w:unhideWhenUsed="0" w:uiPriority="65" w:semiHidden="0" w:name="Medium List 1"/>
-    <w:lsdException w:unhideWhenUsed="0" w:uiPriority="66" w:semiHidden="0" w:name="Medium List 2"/>
-    <w:lsdException w:unhideWhenUsed="0" w:uiPriority="67" w:semiHidden="0" w:name="Medium Grid 1"/>
-    <w:lsdException w:unhideWhenUsed="0" w:uiPriority="68" w:semiHidden="0" w:name="Medium Grid 2"/>
-    <w:lsdException w:unhideWhenUsed="0" w:uiPriority="69" w:semiHidden="0" w:name="Medium Grid 3"/>
-    <w:lsdException w:unhideWhenUsed="0" w:uiPriority="70" w:semiHidden="0" w:name="Dark List"/>
-    <w:lsdException w:unhideWhenUsed="0" w:uiPriority="71" w:semiHidden="0" w:name="Colorful Shading"/>
-    <w:lsdException w:unhideWhenUsed="0" w:uiPriority="72" w:semiHidden="0" w:name="Colorful List"/>
-    <w:lsdException w:unhideWhenUsed="0" w:uiPriority="73" w:semiHidden="0" w:name="Colorful Grid"/>
-    <w:lsdException w:unhideWhenUsed="0" w:uiPriority="60" w:semiHidden="0" w:name="Light Shading Accent 1"/>
-    <w:lsdException w:unhideWhenUsed="0" w:uiPriority="61" w:semiHidden="0" w:name="Light List Accent 1"/>
-    <w:lsdException w:unhideWhenUsed="0" w:uiPriority="62" w:semiHidden="0" w:name="Light Grid Accent 1"/>
-    <w:lsdException w:unhideWhenUsed="0" w:uiPriority="63" w:semiHidden="0" w:name="Medium Shading 1 Accent 1"/>
-    <w:lsdException w:unhideWhenUsed="0" w:uiPriority="64" w:semiHidden="0" w:name="Medium Shading 2 Accent 1"/>
-    <w:lsdException w:unhideWhenUsed="0" w:uiPriority="65" w:semiHidden="0" w:name="Medium List 1 Accent 1"/>
-    <w:lsdException w:qFormat="1" w:unhideWhenUsed="0" w:uiPriority="1" w:semiHidden="0" w:name="List Paragraph"/>
-    <w:lsdException w:unhideWhenUsed="0" w:uiPriority="66" w:semiHidden="0" w:name="Medium List 2 Accent 1"/>
-    <w:lsdException w:unhideWhenUsed="0" w:uiPriority="67" w:semiHidden="0" w:name="Medium Grid 1 Accent 1"/>
-    <w:lsdException w:unhideWhenUsed="0" w:uiPriority="68" w:semiHidden="0" w:name="Medium Grid 2 Accent 1"/>
-    <w:lsdException w:unhideWhenUsed="0" w:uiPriority="69" w:semiHidden="0" w:name="Medium Grid 3 Accent 1"/>
-    <w:lsdException w:unhideWhenUsed="0" w:uiPriority="70" w:semiHidden="0" w:name="Dark List Accent 1"/>
-    <w:lsdException w:unhideWhenUsed="0" w:uiPriority="71" w:semiHidden="0" w:name="Colorful Shading Accent 1"/>
-    <w:lsdException w:unhideWhenUsed="0" w:uiPriority="72" w:semiHidden="0" w:name="Colorful List Accent 1"/>
-    <w:lsdException w:unhideWhenUsed="0" w:uiPriority="73" w:semiHidden="0" w:name="Colorful Grid Accent 1"/>
-    <w:lsdException w:unhideWhenUsed="0" w:uiPriority="60" w:semiHidden="0" w:name="Light Shading Accent 2"/>
-    <w:lsdException w:unhideWhenUsed="0" w:uiPriority="61" w:semiHidden="0" w:name="Light List Accent 2"/>
-    <w:lsdException w:unhideWhenUsed="0" w:uiPriority="62" w:semiHidden="0" w:name="Light Grid Accent 2"/>
-    <w:lsdException w:unhideWhenUsed="0" w:uiPriority="63" w:semiHidden="0" w:name="Medium Shading 1 Accent 2"/>
-    <w:lsdException w:unhideWhenUsed="0" w:uiPriority="64" w:semiHidden="0" w:name="Medium Shading 2 Accent 2"/>
-    <w:lsdException w:unhideWhenUsed="0" w:uiPriority="65" w:semiHidden="0" w:name="Medium List 1 Accent 2"/>
-    <w:lsdException w:unhideWhenUsed="0" w:uiPriority="66" w:semiHidden="0" w:name="Medium List 2 Accent 2"/>
-    <w:lsdException w:unhideWhenUsed="0" w:uiPriority="67" w:semiHidden="0" w:name="Medium Grid 1 Accent 2"/>
-    <w:lsdException w:unhideWhenUsed="0" w:uiPriority="68" w:semiHidden="0" w:name="Medium Grid 2 Accent 2"/>
-    <w:lsdException w:unhideWhenUsed="0" w:uiPriority="69" w:semiHidden="0" w:name="Medium Grid 3 Accent 2"/>
-    <w:lsdException w:unhideWhenUsed="0" w:uiPriority="70" w:semiHidden="0" w:name="Dark List Accent 2"/>
-    <w:lsdException w:unhideWhenUsed="0" w:uiPriority="71" w:semiHidden="0" w:name="Colorful Shading Accent 2"/>
-    <w:lsdException w:unhideWhenUsed="0" w:uiPriority="72" w:semiHidden="0" w:name="Colorful List Accent 2"/>
-    <w:lsdException w:unhideWhenUsed="0" w:uiPriority="73" w:semiHidden="0" w:name="Colorful Grid Accent 2"/>
-    <w:lsdException w:unhideWhenUsed="0" w:uiPriority="60" w:semiHidden="0" w:name="Light Shading Accent 3"/>
-    <w:lsdException w:unhideWhenUsed="0" w:uiPriority="61" w:semiHidden="0" w:name="Light List Accent 3"/>
-    <w:lsdException w:unhideWhenUsed="0" w:uiPriority="62" w:semiHidden="0" w:name="Light Grid Accent 3"/>
-    <w:lsdException w:unhideWhenUsed="0" w:uiPriority="63" w:semiHidden="0" w:name="Medium Shading 1 Accent 3"/>
-    <w:lsdException w:unhideWhenUsed="0" w:uiPriority="64" w:semiHidden="0" w:name="Medium Shading 2 Accent 3"/>
-    <w:lsdException w:unhideWhenUsed="0" w:uiPriority="65" w:semiHidden="0" w:name="Medium List 1 Accent 3"/>
-    <w:lsdException w:unhideWhenUsed="0" w:uiPriority="66" w:semiHidden="0" w:name="Medium List 2 Accent 3"/>
-    <w:lsdException w:unhideWhenUsed="0" w:uiPriority="67" w:semiHidden="0" w:name="Medium Grid 1 Accent 3"/>
-    <w:lsdException w:unhideWhenUsed="0" w:uiPriority="68" w:semiHidden="0" w:name="Medium Grid 2 Accent 3"/>
-    <w:lsdException w:unhideWhenUsed="0" w:uiPriority="69" w:semiHidden="0" w:name="Medium Grid 3 Accent 3"/>
-    <w:lsdException w:unhideWhenUsed="0" w:uiPriority="70" w:semiHidden="0" w:name="Dark List Accent 3"/>
-    <w:lsdException w:unhideWhenUsed="0" w:uiPriority="71" w:semiHidden="0" w:name="Colorful Shading Accent 3"/>
-    <w:lsdException w:unhideWhenUsed="0" w:uiPriority="72" w:semiHidden="0" w:name="Colorful List Accent 3"/>
-    <w:lsdException w:unhideWhenUsed="0" w:uiPriority="73" w:semiHidden="0" w:name="Colorful Grid Accent 3"/>
-    <w:lsdException w:unhideWhenUsed="0" w:uiPriority="60" w:semiHidden="0" w:name="Light Shading Accent 4"/>
-    <w:lsdException w:unhideWhenUsed="0" w:uiPriority="61" w:semiHidden="0" w:name="Light List Accent 4"/>
-    <w:lsdException w:unhideWhenUsed="0" w:uiPriority="62" w:semiHidden="0" w:name="Light Grid Accent 4"/>
-    <w:lsdException w:unhideWhenUsed="0" w:uiPriority="63" w:semiHidden="0" w:name="Medium Shading 1 Accent 4"/>
-    <w:lsdException w:unhideWhenUsed="0" w:uiPriority="64" w:semiHidden="0" w:name="Medium Shading 2 Accent 4"/>
-    <w:lsdException w:unhideWhenUsed="0" w:uiPriority="65" w:semiHidden="0" w:name="Medium List 1 Accent 4"/>
-    <w:lsdException w:unhideWhenUsed="0" w:uiPriority="66" w:semiHidden="0" w:name="Medium List 2 Accent 4"/>
-    <w:lsdException w:unhideWhenUsed="0" w:uiPriority="67" w:semiHidden="0" w:name="Medium Grid 1 Accent 4"/>
-    <w:lsdException w:unhideWhenUsed="0" w:uiPriority="68" w:semiHidden="0" w:name="Medium Grid 2 Accent 4"/>
-    <w:lsdException w:unhideWhenUsed="0" w:uiPriority="69" w:semiHidden="0" w:name="Medium Grid 3 Accent 4"/>
-    <w:lsdException w:unhideWhenUsed="0" w:uiPriority="70" w:semiHidden="0" w:name="Dark List Accent 4"/>
-    <w:lsdException w:unhideWhenUsed="0" w:uiPriority="71" w:semiHidden="0" w:name="Colorful Shading Accent 4"/>
-    <w:lsdException w:unhideWhenUsed="0" w:uiPriority="72" w:semiHidden="0" w:name="Colorful List Accent 4"/>
-    <w:lsdException w:unhideWhenUsed="0" w:uiPriority="73" w:semiHidden="0" w:name="Colorful Grid Accent 4"/>
-    <w:lsdException w:unhideWhenUsed="0" w:uiPriority="60" w:semiHidden="0" w:name="Light Shading Accent 5"/>
-    <w:lsdException w:unhideWhenUsed="0" w:uiPriority="61" w:semiHidden="0" w:name="Light List Accent 5"/>
-    <w:lsdException w:unhideWhenUsed="0" w:uiPriority="62" w:semiHidden="0" w:name="Light Grid Accent 5"/>
-    <w:lsdException w:unhideWhenUsed="0" w:uiPriority="63" w:semiHidden="0" w:name="Medium Shading 1 Accent 5"/>
-    <w:lsdException w:unhideWhenUsed="0" w:uiPriority="64" w:semiHidden="0" w:name="Medium Shading 2 Accent 5"/>
-    <w:lsdException w:unhideWhenUsed="0" w:uiPriority="65" w:semiHidden="0" w:name="Medium List 1 Accent 5"/>
-    <w:lsdException w:unhideWhenUsed="0" w:uiPriority="66" w:semiHidden="0" w:name="Medium List 2 Accent 5"/>
-    <w:lsdException w:unhideWhenUsed="0" w:uiPriority="67" w:semiHidden="0" w:name="Medium Grid 1 Accent 5"/>
-    <w:lsdException w:unhideWhenUsed="0" w:uiPriority="68" w:semiHidden="0" w:name="Medium Grid 2 Accent 5"/>
-    <w:lsdException w:unhideWhenUsed="0" w:uiPriority="69" w:semiHidden="0" w:name="Medium Grid 3 Accent 5"/>
-    <w:lsdException w:unhideWhenUsed="0" w:uiPriority="70" w:semiHidden="0" w:name="Dark List Accent 5"/>
-    <w:lsdException w:unhideWhenUsed="0" w:uiPriority="71" w:semiHidden="0" w:name="Colorful Shading Accent 5"/>
-    <w:lsdException w:unhideWhenUsed="0" w:uiPriority="72" w:semiHidden="0" w:name="Colorful List Accent 5"/>
-    <w:lsdException w:unhideWhenUsed="0" w:uiPriority="73" w:semiHidden="0" w:name="Colorful Grid Accent 5"/>
-    <w:lsdException w:unhideWhenUsed="0" w:uiPriority="60" w:semiHidden="0" w:name="Light Shading Accent 6"/>
-    <w:lsdException w:unhideWhenUsed="0" w:uiPriority="61" w:semiHidden="0" w:name="Light List Accent 6"/>
-    <w:lsdException w:unhideWhenUsed="0" w:uiPriority="62" w:semiHidden="0" w:name="Light Grid Accent 6"/>
-    <w:lsdException w:unhideWhenUsed="0" w:uiPriority="63" w:semiHidden="0" w:name="Medium Shading 1 Accent 6"/>
-    <w:lsdException w:unhideWhenUsed="0" w:uiPriority="64" w:semiHidden="0" w:name="Medium Shading 2 Accent 6"/>
-    <w:lsdException w:unhideWhenUsed="0" w:uiPriority="65" w:semiHidden="0" w:name="Medium List 1 Accent 6"/>
-    <w:lsdException w:unhideWhenUsed="0" w:uiPriority="66" w:semiHidden="0" w:name="Medium List 2 Accent 6"/>
-    <w:lsdException w:unhideWhenUsed="0" w:uiPriority="67" w:semiHidden="0" w:name="Medium Grid 1 Accent 6"/>
-    <w:lsdException w:unhideWhenUsed="0" w:uiPriority="68" w:semiHidden="0" w:name="Medium Grid 2 Accent 6"/>
-    <w:lsdException w:unhideWhenUsed="0" w:uiPriority="69" w:semiHidden="0" w:name="Medium Grid 3 Accent 6"/>
-    <w:lsdException w:unhideWhenUsed="0" w:uiPriority="70" w:semiHidden="0" w:name="Dark List Accent 6"/>
-    <w:lsdException w:unhideWhenUsed="0" w:uiPriority="71" w:semiHidden="0" w:name="Colorful Shading Accent 6"/>
-    <w:lsdException w:unhideWhenUsed="0" w:uiPriority="72" w:semiHidden="0" w:name="Colorful List Accent 6"/>
-    <w:lsdException w:unhideWhenUsed="0" w:uiPriority="73" w:semiHidden="0" w:name="Colorful Grid Accent 6"/>
+  <w:latentStyles w:defLockedState="0" w:defUIPriority="0" w:defSemiHidden="0" w:defUnhideWhenUsed="0" w:defQFormat="0" w:count="376">
+    <w:lsdException w:name="Normal" w:uiPriority="1" w:qFormat="1"/>
+    <w:lsdException w:name="heading 1" w:uiPriority="1" w:qFormat="1"/>
+    <w:lsdException w:name="heading 2" w:uiPriority="1" w:qFormat="1"/>
+    <w:lsdException w:name="heading 3" w:uiPriority="1" w:qFormat="1"/>
+    <w:lsdException w:name="heading 4" w:semiHidden="1" w:unhideWhenUsed="1" w:qFormat="1"/>
+    <w:lsdException w:name="heading 5" w:semiHidden="1" w:unhideWhenUsed="1" w:qFormat="1"/>
+    <w:lsdException w:name="heading 6" w:semiHidden="1" w:unhideWhenUsed="1" w:qFormat="1"/>
+    <w:lsdException w:name="heading 7" w:semiHidden="1" w:unhideWhenUsed="1" w:qFormat="1"/>
+    <w:lsdException w:name="heading 8" w:semiHidden="1" w:unhideWhenUsed="1" w:qFormat="1"/>
+    <w:lsdException w:name="heading 9" w:semiHidden="1" w:unhideWhenUsed="1" w:qFormat="1"/>
+    <w:lsdException w:name="caption" w:semiHidden="1" w:unhideWhenUsed="1" w:qFormat="1"/>
+    <w:lsdException w:name="Title" w:uiPriority="1" w:qFormat="1"/>
+    <w:lsdException w:name="Default Paragraph Font" w:semiHidden="1" w:uiPriority="1" w:unhideWhenUsed="1"/>
+    <w:lsdException w:name="Body Text" w:uiPriority="1" w:qFormat="1"/>
+    <w:lsdException w:name="Subtitle" w:qFormat="1"/>
+    <w:lsdException w:name="Strong" w:qFormat="1"/>
+    <w:lsdException w:name="Emphasis" w:qFormat="1"/>
+    <w:lsdException w:name="HTML Top of Form" w:semiHidden="1" w:uiPriority="99" w:unhideWhenUsed="1"/>
+    <w:lsdException w:name="HTML Bottom of Form" w:semiHidden="1" w:uiPriority="99" w:unhideWhenUsed="1"/>
+    <w:lsdException w:name="Normal Table" w:semiHidden="1" w:unhideWhenUsed="1"/>
+    <w:lsdException w:name="No List" w:semiHidden="1" w:uiPriority="99" w:unhideWhenUsed="1"/>
+    <w:lsdException w:name="Outline List 1" w:semiHidden="1" w:uiPriority="99" w:unhideWhenUsed="1"/>
+    <w:lsdException w:name="Outline List 2" w:semiHidden="1" w:uiPriority="99" w:unhideWhenUsed="1"/>
+    <w:lsdException w:name="Outline List 3" w:semiHidden="1" w:uiPriority="99" w:unhideWhenUsed="1"/>
+    <w:lsdException w:name="Table Simple 1" w:semiHidden="1" w:unhideWhenUsed="1"/>
+    <w:lsdException w:name="Table Simple 2" w:semiHidden="1" w:unhideWhenUsed="1"/>
+    <w:lsdException w:name="Table Simple 3" w:semiHidden="1" w:unhideWhenUsed="1"/>
+    <w:lsdException w:name="Table Classic 1" w:semiHidden="1" w:unhideWhenUsed="1"/>
+    <w:lsdException w:name="Table Classic 2" w:semiHidden="1" w:unhideWhenUsed="1"/>
+    <w:lsdException w:name="Table Classic 3" w:semiHidden="1" w:unhideWhenUsed="1"/>
+    <w:lsdException w:name="Table Classic 4" w:semiHidden="1" w:unhideWhenUsed="1"/>
+    <w:lsdException w:name="Table Colorful 1" w:semiHidden="1" w:unhideWhenUsed="1"/>
+    <w:lsdException w:name="Table Colorful 2" w:semiHidden="1" w:unhideWhenUsed="1"/>
+    <w:lsdException w:name="Table Colorful 3" w:semiHidden="1" w:unhideWhenUsed="1"/>
+    <w:lsdException w:name="Table Columns 1" w:semiHidden="1" w:unhideWhenUsed="1"/>
+    <w:lsdException w:name="Table Columns 2" w:semiHidden="1" w:unhideWhenUsed="1"/>
+    <w:lsdException w:name="Table Columns 3" w:semiHidden="1" w:unhideWhenUsed="1"/>
+    <w:lsdException w:name="Table Columns 4" w:semiHidden="1" w:unhideWhenUsed="1"/>
+    <w:lsdException w:name="Table Columns 5" w:semiHidden="1" w:unhideWhenUsed="1"/>
+    <w:lsdException w:name="Table Grid 1" w:semiHidden="1" w:unhideWhenUsed="1"/>
+    <w:lsdException w:name="Table Grid 2" w:semiHidden="1" w:unhideWhenUsed="1"/>
+    <w:lsdException w:name="Table Grid 3" w:semiHidden="1" w:unhideWhenUsed="1"/>
+    <w:lsdException w:name="Table Grid 4" w:semiHidden="1" w:unhideWhenUsed="1"/>
+    <w:lsdException w:name="Table Grid 5" w:semiHidden="1" w:unhideWhenUsed="1"/>
+    <w:lsdException w:name="Table Grid 6" w:semiHidden="1" w:unhideWhenUsed="1"/>
+    <w:lsdException w:name="Table Grid 7" w:semiHidden="1" w:unhideWhenUsed="1"/>
+    <w:lsdException w:name="Table Grid 8" w:semiHidden="1" w:unhideWhenUsed="1"/>
+    <w:lsdException w:name="Table List 1" w:semiHidden="1" w:unhideWhenUsed="1"/>
+    <w:lsdException w:name="Table List 2" w:semiHidden="1" w:unhideWhenUsed="1"/>
+    <w:lsdException w:name="Table List 3" w:semiHidden="1" w:unhideWhenUsed="1"/>
+    <w:lsdException w:name="Table List 4" w:semiHidden="1" w:unhideWhenUsed="1"/>
+    <w:lsdException w:name="Table List 5" w:semiHidden="1" w:unhideWhenUsed="1"/>
+    <w:lsdException w:name="Table List 6" w:semiHidden="1" w:unhideWhenUsed="1"/>
+    <w:lsdException w:name="Table List 7" w:semiHidden="1" w:unhideWhenUsed="1"/>
+    <w:lsdException w:name="Table List 8" w:semiHidden="1" w:unhideWhenUsed="1"/>
+    <w:lsdException w:name="Table 3D effects 1" w:semiHidden="1" w:unhideWhenUsed="1"/>
+    <w:lsdException w:name="Table 3D effects 2" w:semiHidden="1" w:unhideWhenUsed="1"/>
+    <w:lsdException w:name="Table 3D effects 3" w:semiHidden="1" w:unhideWhenUsed="1"/>
+    <w:lsdException w:name="Table Contemporary" w:semiHidden="1" w:unhideWhenUsed="1"/>
+    <w:lsdException w:name="Table Elegant" w:semiHidden="1" w:unhideWhenUsed="1"/>
+    <w:lsdException w:name="Table Professional" w:semiHidden="1" w:unhideWhenUsed="1"/>
+    <w:lsdException w:name="Table Subtle 1" w:semiHidden="1" w:unhideWhenUsed="1"/>
+    <w:lsdException w:name="Table Subtle 2" w:semiHidden="1" w:unhideWhenUsed="1"/>
+    <w:lsdException w:name="Table Web 1" w:semiHidden="1" w:unhideWhenUsed="1"/>
+    <w:lsdException w:name="Table Web 2" w:semiHidden="1" w:unhideWhenUsed="1"/>
+    <w:lsdException w:name="Table Web 3" w:semiHidden="1" w:unhideWhenUsed="1"/>
+    <w:lsdException w:name="Table Theme" w:semiHidden="1" w:unhideWhenUsed="1"/>
+    <w:lsdException w:name="Placeholder Text" w:semiHidden="1" w:uiPriority="99" w:unhideWhenUsed="1"/>
+    <w:lsdException w:name="No Spacing" w:semiHidden="1" w:uiPriority="99" w:unhideWhenUsed="1"/>
+    <w:lsdException w:name="Light Shading" w:uiPriority="60"/>
+    <w:lsdException w:name="Light List" w:uiPriority="61"/>
+    <w:lsdException w:name="Light Grid" w:uiPriority="62"/>
+    <w:lsdException w:name="Medium Shading 1" w:uiPriority="63"/>
+    <w:lsdException w:name="Medium Shading 2" w:uiPriority="64"/>
+    <w:lsdException w:name="Medium List 1" w:uiPriority="65"/>
+    <w:lsdException w:name="Medium List 2" w:uiPriority="66"/>
+    <w:lsdException w:name="Medium Grid 1" w:uiPriority="67"/>
+    <w:lsdException w:name="Medium Grid 2" w:uiPriority="68"/>
+    <w:lsdException w:name="Medium Grid 3" w:uiPriority="69"/>
+    <w:lsdException w:name="Dark List" w:uiPriority="70"/>
+    <w:lsdException w:name="Colorful Shading" w:uiPriority="71"/>
+    <w:lsdException w:name="Colorful List" w:uiPriority="72"/>
+    <w:lsdException w:name="Colorful Grid" w:uiPriority="73"/>
+    <w:lsdException w:name="Light Shading Accent 1" w:uiPriority="60"/>
+    <w:lsdException w:name="Light List Accent 1" w:uiPriority="61"/>
+    <w:lsdException w:name="Light Grid Accent 1" w:uiPriority="62"/>
+    <w:lsdException w:name="Medium Shading 1 Accent 1" w:uiPriority="63"/>
+    <w:lsdException w:name="Medium Shading 2 Accent 1" w:uiPriority="64"/>
+    <w:lsdException w:name="Medium List 1 Accent 1" w:uiPriority="65"/>
+    <w:lsdException w:name="Revision" w:semiHidden="1" w:uiPriority="99" w:unhideWhenUsed="1"/>
+    <w:lsdException w:name="List Paragraph" w:uiPriority="1" w:qFormat="1"/>
+    <w:lsdException w:name="Quote" w:semiHidden="1" w:uiPriority="99" w:unhideWhenUsed="1"/>
+    <w:lsdException w:name="Intense Quote" w:semiHidden="1" w:uiPriority="99" w:unhideWhenUsed="1"/>
+    <w:lsdException w:name="Medium List 2 Accent 1" w:uiPriority="66"/>
+    <w:lsdException w:name="Medium Grid 1 Accent 1" w:uiPriority="67"/>
+    <w:lsdException w:name="Medium Grid 2 Accent 1" w:uiPriority="68"/>
+    <w:lsdException w:name="Medium Grid 3 Accent 1" w:uiPriority="69"/>
+    <w:lsdException w:name="Dark List Accent 1" w:uiPriority="70"/>
+    <w:lsdException w:name="Colorful Shading Accent 1" w:uiPriority="71"/>
+    <w:lsdException w:name="Colorful List Accent 1" w:uiPriority="72"/>
+    <w:lsdException w:name="Colorful Grid Accent 1" w:uiPriority="73"/>
+    <w:lsdException w:name="Light Shading Accent 2" w:uiPriority="60"/>
+    <w:lsdException w:name="Light List Accent 2" w:uiPriority="61"/>
+    <w:lsdException w:name="Light Grid Accent 2" w:uiPriority="62"/>
+    <w:lsdException w:name="Medium Shading 1 Accent 2" w:uiPriority="63"/>
+    <w:lsdException w:name="Medium Shading 2 Accent 2" w:uiPriority="64"/>
+    <w:lsdException w:name="Medium List 1 Accent 2" w:uiPriority="65"/>
+    <w:lsdException w:name="Medium List 2 Accent 2" w:uiPriority="66"/>
+    <w:lsdException w:name="Medium Grid 1 Accent 2" w:uiPriority="67"/>
+    <w:lsdException w:name="Medium Grid 2 Accent 2" w:uiPriority="68"/>
+    <w:lsdException w:name="Medium Grid 3 Accent 2" w:uiPriority="69"/>
+    <w:lsdException w:name="Dark List Accent 2" w:uiPriority="70"/>
+    <w:lsdException w:name="Colorful Shading Accent 2" w:uiPriority="71"/>
+    <w:lsdException w:name="Colorful List Accent 2" w:uiPriority="72"/>
+    <w:lsdException w:name="Colorful Grid Accent 2" w:uiPriority="73"/>
+    <w:lsdException w:name="Light Shading Accent 3" w:uiPriority="60"/>
+    <w:lsdException w:name="Light List Accent 3" w:uiPriority="61"/>
+    <w:lsdException w:name="Light Grid Accent 3" w:uiPriority="62"/>
+    <w:lsdException w:name="Medium Shading 1 Accent 3" w:uiPriority="63"/>
+    <w:lsdException w:name="Medium Shading 2 Accent 3" w:uiPriority="64"/>
+    <w:lsdException w:name="Medium List 1 Accent 3" w:uiPriority="65"/>
+    <w:lsdException w:name="Medium List 2 Accent 3" w:uiPriority="66"/>
+    <w:lsdException w:name="Medium Grid 1 Accent 3" w:uiPriority="67"/>
+    <w:lsdException w:name="Medium Grid 2 Accent 3" w:uiPriority="68"/>
+    <w:lsdException w:name="Medium Grid 3 Accent 3" w:uiPriority="69"/>
+    <w:lsdException w:name="Dark List Accent 3" w:uiPriority="70"/>
+    <w:lsdException w:name="Colorful Shading Accent 3" w:uiPriority="71"/>
+    <w:lsdException w:name="Colorful List Accent 3" w:uiPriority="72"/>
+    <w:lsdException w:name="Colorful Grid Accent 3" w:uiPriority="73"/>
+    <w:lsdException w:name="Light Shading Accent 4" w:uiPriority="60"/>
+    <w:lsdException w:name="Light List Accent 4" w:uiPriority="61"/>
+    <w:lsdException w:name="Light Grid Accent 4" w:uiPriority="62"/>
+    <w:lsdException w:name="Medium Shading 1 Accent 4" w:uiPriority="63"/>
+    <w:lsdException w:name="Medium Shading 2 Accent 4" w:uiPriority="64"/>
+    <w:lsdException w:name="Medium List 1 Accent 4" w:uiPriority="65"/>
+    <w:lsdException w:name="Medium List 2 Accent 4" w:uiPriority="66"/>
+    <w:lsdException w:name="Medium Grid 1 Accent 4" w:uiPriority="67"/>
+    <w:lsdException w:name="Medium Grid 2 Accent 4" w:uiPriority="68"/>
+    <w:lsdException w:name="Medium Grid 3 Accent 4" w:uiPriority="69"/>
+    <w:lsdException w:name="Dark List Accent 4" w:uiPriority="70"/>
+    <w:lsdException w:name="Colorful Shading Accent 4" w:uiPriority="71"/>
+    <w:lsdException w:name="Colorful List Accent 4" w:uiPriority="72"/>
+    <w:lsdException w:name="Colorful Grid Accent 4" w:uiPriority="73"/>
+    <w:lsdException w:name="Light Shading Accent 5" w:uiPriority="60"/>
+    <w:lsdException w:name="Light List Accent 5" w:uiPriority="61"/>
+    <w:lsdException w:name="Light Grid Accent 5" w:uiPriority="62"/>
+    <w:lsdException w:name="Medium Shading 1 Accent 5" w:uiPriority="63"/>
+    <w:lsdException w:name="Medium Shading 2 Accent 5" w:uiPriority="64"/>
+    <w:lsdException w:name="Medium List 1 Accent 5" w:uiPriority="65"/>
+    <w:lsdException w:name="Medium List 2 Accent 5" w:uiPriority="66"/>
+    <w:lsdException w:name="Medium Grid 1 Accent 5" w:uiPriority="67"/>
+    <w:lsdException w:name="Medium Grid 2 Accent 5" w:uiPriority="68"/>
+    <w:lsdException w:name="Medium Grid 3 Accent 5" w:uiPriority="69"/>
+    <w:lsdException w:name="Dark List Accent 5" w:uiPriority="70"/>
+    <w:lsdException w:name="Colorful Shading Accent 5" w:uiPriority="71"/>
+    <w:lsdException w:name="Colorful List Accent 5" w:uiPriority="72"/>
+    <w:lsdException w:name="Colorful Grid Accent 5" w:uiPriority="73"/>
+    <w:lsdException w:name="Light Shading Accent 6" w:uiPriority="60"/>
+    <w:lsdException w:name="Light List Accent 6" w:uiPriority="61"/>
+    <w:lsdException w:name="Light Grid Accent 6" w:uiPriority="62"/>
+    <w:lsdException w:name="Medium Shading 1 Accent 6" w:uiPriority="63"/>
+    <w:lsdException w:name="Medium Shading 2 Accent 6" w:uiPriority="64"/>
+    <w:lsdException w:name="Medium List 1 Accent 6" w:uiPriority="65"/>
+    <w:lsdException w:name="Medium List 2 Accent 6" w:uiPriority="66"/>
+    <w:lsdException w:name="Medium Grid 1 Accent 6" w:uiPriority="67"/>
+    <w:lsdException w:name="Medium Grid 2 Accent 6" w:uiPriority="68"/>
+    <w:lsdException w:name="Medium Grid 3 Accent 6" w:uiPriority="69"/>
+    <w:lsdException w:name="Dark List Accent 6" w:uiPriority="70"/>
+    <w:lsdException w:name="Colorful Shading Accent 6" w:uiPriority="71"/>
+    <w:lsdException w:name="Colorful List Accent 6" w:uiPriority="72"/>
+    <w:lsdException w:name="Colorful Grid Accent 6" w:uiPriority="73"/>
+    <w:lsdException w:name="Subtle Emphasis" w:uiPriority="19" w:qFormat="1"/>
+    <w:lsdException w:name="Intense Emphasis" w:uiPriority="21" w:qFormat="1"/>
+    <w:lsdException w:name="Subtle Reference" w:uiPriority="31" w:qFormat="1"/>
+    <w:lsdException w:name="Intense Reference" w:uiPriority="32" w:qFormat="1"/>
+    <w:lsdException w:name="Book Title" w:uiPriority="33" w:qFormat="1"/>
+    <w:lsdException w:name="Bibliography" w:semiHidden="1" w:uiPriority="37" w:unhideWhenUsed="1"/>
+    <w:lsdException w:name="TOC Heading" w:semiHidden="1" w:uiPriority="39" w:unhideWhenUsed="1" w:qFormat="1"/>
+    <w:lsdException w:name="Plain Table 1" w:uiPriority="41"/>
+    <w:lsdException w:name="Plain Table 2" w:uiPriority="42"/>
+    <w:lsdException w:name="Plain Table 3" w:uiPriority="43"/>
+    <w:lsdException w:name="Plain Table 4" w:uiPriority="44"/>
+    <w:lsdException w:name="Plain Table 5" w:uiPriority="45"/>
+    <w:lsdException w:name="Grid Table Light" w:uiPriority="40"/>
+    <w:lsdException w:name="Grid Table 1 Light" w:uiPriority="46"/>
+    <w:lsdException w:name="Grid Table 2" w:uiPriority="47"/>
+    <w:lsdException w:name="Grid Table 3" w:uiPriority="48"/>
+    <w:lsdException w:name="Grid Table 4" w:uiPriority="49"/>
+    <w:lsdException w:name="Grid Table 5 Dark" w:uiPriority="50"/>
+    <w:lsdException w:name="Grid Table 6 Colorful" w:uiPriority="51"/>
+    <w:lsdException w:name="Grid Table 7 Colorful" w:uiPriority="52"/>
+    <w:lsdException w:name="Grid Table 1 Light Accent 1" w:uiPriority="46"/>
+    <w:lsdException w:name="Grid Table 2 Accent 1" w:uiPriority="47"/>
+    <w:lsdException w:name="Grid Table 3 Accent 1" w:uiPriority="48"/>
+    <w:lsdException w:name="Grid Table 4 Accent 1" w:uiPriority="49"/>
+    <w:lsdException w:name="Grid Table 5 Dark Accent 1" w:uiPriority="50"/>
+    <w:lsdException w:name="Grid Table 6 Colorful Accent 1" w:uiPriority="51"/>
+    <w:lsdException w:name="Grid Table 7 Colorful Accent 1" w:uiPriority="52"/>
+    <w:lsdException w:name="Grid Table 1 Light Accent 2" w:uiPriority="46"/>
+    <w:lsdException w:name="Grid Table 2 Accent 2" w:uiPriority="47"/>
+    <w:lsdException w:name="Grid Table 3 Accent 2" w:uiPriority="48"/>
+    <w:lsdException w:name="Grid Table 4 Accent 2" w:uiPriority="49"/>
+    <w:lsdException w:name="Grid Table 5 Dark Accent 2" w:uiPriority="50"/>
+    <w:lsdException w:name="Grid Table 6 Colorful Accent 2" w:uiPriority="51"/>
+    <w:lsdException w:name="Grid Table 7 Colorful Accent 2" w:uiPriority="52"/>
+    <w:lsdException w:name="Grid Table 1 Light Accent 3" w:uiPriority="46"/>
+    <w:lsdException w:name="Grid Table 2 Accent 3" w:uiPriority="47"/>
+    <w:lsdException w:name="Grid Table 3 Accent 3" w:uiPriority="48"/>
+    <w:lsdException w:name="Grid Table 4 Accent 3" w:uiPriority="49"/>
+    <w:lsdException w:name="Grid Table 5 Dark Accent 3" w:uiPriority="50"/>
+    <w:lsdException w:name="Grid Table 6 Colorful Accent 3" w:uiPriority="51"/>
+    <w:lsdException w:name="Grid Table 7 Colorful Accent 3" w:uiPriority="52"/>
+    <w:lsdException w:name="Grid Table 1 Light Accent 4" w:uiPriority="46"/>
+    <w:lsdException w:name="Grid Table 2 Accent 4" w:uiPriority="47"/>
+    <w:lsdException w:name="Grid Table 3 Accent 4" w:uiPriority="48"/>
+    <w:lsdException w:name="Grid Table 4 Accent 4" w:uiPriority="49"/>
+    <w:lsdException w:name="Grid Table 5 Dark Accent 4" w:uiPriority="50"/>
+    <w:lsdException w:name="Grid Table 6 Colorful Accent 4" w:uiPriority="51"/>
+    <w:lsdException w:name="Grid Table 7 Colorful Accent 4" w:uiPriority="52"/>
+    <w:lsdException w:name="Grid Table 1 Light Accent 5" w:uiPriority="46"/>
+    <w:lsdException w:name="Grid Table 2 Accent 5" w:uiPriority="47"/>
+    <w:lsdException w:name="Grid Table 3 Accent 5" w:uiPriority="48"/>
+    <w:lsdException w:name="Grid Table 4 Accent 5" w:uiPriority="49"/>
+    <w:lsdException w:name="Grid Table 5 Dark Accent 5" w:uiPriority="50"/>
+    <w:lsdException w:name="Grid Table 6 Colorful Accent 5" w:uiPriority="51"/>
+    <w:lsdException w:name="Grid Table 7 Colorful Accent 5" w:uiPriority="52"/>
+    <w:lsdException w:name="Grid Table 1 Light Accent 6" w:uiPriority="46"/>
+    <w:lsdException w:name="Grid Table 2 Accent 6" w:uiPriority="47"/>
+    <w:lsdException w:name="Grid Table 3 Accent 6" w:uiPriority="48"/>
+    <w:lsdException w:name="Grid Table 4 Accent 6" w:uiPriority="49"/>
+    <w:lsdException w:name="Grid Table 5 Dark Accent 6" w:uiPriority="50"/>
+    <w:lsdException w:name="Grid Table 6 Colorful Accent 6" w:uiPriority="51"/>
+    <w:lsdException w:name="Grid Table 7 Colorful Accent 6" w:uiPriority="52"/>
+    <w:lsdException w:name="List Table 1 Light" w:uiPriority="46"/>
+    <w:lsdException w:name="List Table 2" w:uiPriority="47"/>
+    <w:lsdException w:name="List Table 3" w:uiPriority="48"/>
+    <w:lsdException w:name="List Table 4" w:uiPriority="49"/>
+    <w:lsdException w:name="List Table 5 Dark" w:uiPriority="50"/>
+    <w:lsdException w:name="List Table 6 Colorful" w:uiPriority="51"/>
+    <w:lsdException w:name="List Table 7 Colorful" w:uiPriority="52"/>
+    <w:lsdException w:name="List Table 1 Light Accent 1" w:uiPriority="46"/>
+    <w:lsdException w:name="List Table 2 Accent 1" w:uiPriority="47"/>
+    <w:lsdException w:name="List Table 3 Accent 1" w:uiPriority="48"/>
+    <w:lsdException w:name="List Table 4 Accent 1" w:uiPriority="49"/>
+    <w:lsdException w:name="List Table 5 Dark Accent 1" w:uiPriority="50"/>
+    <w:lsdException w:name="List Table 6 Colorful Accent 1" w:uiPriority="51"/>
+    <w:lsdException w:name="List Table 7 Colorful Accent 1" w:uiPriority="52"/>
+    <w:lsdException w:name="List Table 1 Light Accent 2" w:uiPriority="46"/>
+    <w:lsdException w:name="List Table 2 Accent 2" w:uiPriority="47"/>
+    <w:lsdException w:name="List Table 3 Accent 2" w:uiPriority="48"/>
+    <w:lsdException w:name="List Table 4 Accent 2" w:uiPriority="49"/>
+    <w:lsdException w:name="List Table 5 Dark Accent 2" w:uiPriority="50"/>
+    <w:lsdException w:name="List Table 6 Colorful Accent 2" w:uiPriority="51"/>
+    <w:lsdException w:name="List Table 7 Colorful Accent 2" w:uiPriority="52"/>
+    <w:lsdException w:name="List Table 1 Light Accent 3" w:uiPriority="46"/>
+    <w:lsdException w:name="List Table 2 Accent 3" w:uiPriority="47"/>
+    <w:lsdException w:name="List Table 3 Accent 3" w:uiPriority="48"/>
+    <w:lsdException w:name="List Table 4 Accent 3" w:uiPriority="49"/>
+    <w:lsdException w:name="List Table 5 Dark Accent 3" w:uiPriority="50"/>
+    <w:lsdException w:name="List Table 6 Colorful Accent 3" w:uiPriority="51"/>
+    <w:lsdException w:name="List Table 7 Colorful Accent 3" w:uiPriority="52"/>
+    <w:lsdException w:name="List Table 1 Light Accent 4" w:uiPriority="46"/>
+    <w:lsdException w:name="List Table 2 Accent 4" w:uiPriority="47"/>
+    <w:lsdException w:name="List Table 3 Accent 4" w:uiPriority="48"/>
+    <w:lsdException w:name="List Table 4 Accent 4" w:uiPriority="49"/>
+    <w:lsdException w:name="List Table 5 Dark Accent 4" w:uiPriority="50"/>
+    <w:lsdException w:name="List Table 6 Colorful Accent 4" w:uiPriority="51"/>
+    <w:lsdException w:name="List Table 7 Colorful Accent 4" w:uiPriority="52"/>
+    <w:lsdException w:name="List Table 1 Light Accent 5" w:uiPriority="46"/>
+    <w:lsdException w:name="List Table 2 Accent 5" w:uiPriority="47"/>
+    <w:lsdException w:name="List Table 3 Accent 5" w:uiPriority="48"/>
+    <w:lsdException w:name="List Table 4 Accent 5" w:uiPriority="49"/>
+    <w:lsdException w:name="List Table 5 Dark Accent 5" w:uiPriority="50"/>
+    <w:lsdException w:name="List Table 6 Colorful Accent 5" w:uiPriority="51"/>
+    <w:lsdException w:name="List Table 7 Colorful Accent 5" w:uiPriority="52"/>
+    <w:lsdException w:name="List Table 1 Light Accent 6" w:uiPriority="46"/>
+    <w:lsdException w:name="List Table 2 Accent 6" w:uiPriority="47"/>
+    <w:lsdException w:name="List Table 3 Accent 6" w:uiPriority="48"/>
+    <w:lsdException w:name="List Table 4 Accent 6" w:uiPriority="49"/>
+    <w:lsdException w:name="List Table 5 Dark Accent 6" w:uiPriority="50"/>
+    <w:lsdException w:name="List Table 6 Colorful Accent 6" w:uiPriority="51"/>
+    <w:lsdException w:name="List Table 7 Colorful Accent 6" w:uiPriority="52"/>
+    <w:lsdException w:name="Mention" w:semiHidden="1" w:uiPriority="99" w:unhideWhenUsed="1"/>
+    <w:lsdException w:name="Smart Hyperlink" w:semiHidden="1" w:uiPriority="99" w:unhideWhenUsed="1"/>
+    <w:lsdException w:name="Hashtag" w:semiHidden="1" w:uiPriority="99" w:unhideWhenUsed="1"/>
+    <w:lsdException w:name="Unresolved Mention" w:semiHidden="1" w:uiPriority="99" w:unhideWhenUsed="1"/>
+    <w:lsdException w:name="Smart Link" w:semiHidden="1" w:uiPriority="99" w:unhideWhenUsed="1"/>
   </w:latentStyles>
-  <w:style w:type="paragraph" w:default="1" w:styleId="1">
+  <w:style w:type="paragraph" w:default="1" w:styleId="Normal">
     <w:name w:val="Normal"/>
+    <w:uiPriority w:val="1"/>
     <w:qFormat/>
-    <w:uiPriority w:val="1"/>
     <w:pPr>
       <w:widowControl w:val="0"/>
       <w:autoSpaceDE w:val="0"/>
       <w:autoSpaceDN w:val="0"/>
-      <w:spacing w:before="0" w:after="0" w:line="240" w:lineRule="auto"/>
-      <w:ind w:left="0" w:right="0"/>
-      <w:jc w:val="left"/>
     </w:pPr>
     <w:rPr>
-      <w:rFonts w:ascii="Calibri" w:hAnsi="Calibri" w:eastAsia="Calibri" w:cs="Calibri"/>
+      <w:rFonts w:ascii="Calibri" w:eastAsia="Calibri" w:hAnsi="Calibri" w:cs="Calibri"/>
       <w:sz w:val="22"/>
       <w:szCs w:val="22"/>
-      <w:lang w:val="el-GR" w:eastAsia="en-US" w:bidi="ar-SA"/>
+      <w:lang w:val="el-GR"/>
     </w:rPr>
   </w:style>
-  <w:style w:type="paragraph" w:styleId="2">
+  <w:style w:type="paragraph" w:styleId="Heading1">
     <w:name w:val="heading 1"/>
-    <w:basedOn w:val="1"/>
+    <w:basedOn w:val="Normal"/>
+    <w:uiPriority w:val="1"/>
     <w:qFormat/>
-    <w:uiPriority w:val="1"/>
     <w:pPr>
       <w:ind w:right="8"/>
       <w:jc w:val="center"/>
-      <w:outlineLvl w:val="1"/>
+      <w:outlineLvl w:val="0"/>
     </w:pPr>
     <w:rPr>
-      <w:rFonts w:ascii="Times New Roman" w:hAnsi="Times New Roman" w:eastAsia="Times New Roman" w:cs="Times New Roman"/>
+      <w:rFonts w:ascii="Times New Roman" w:eastAsia="Times New Roman" w:hAnsi="Times New Roman" w:cs="Times New Roman"/>
       <w:b/>
       <w:bCs/>
       <w:sz w:val="28"/>
       <w:szCs w:val="28"/>
-      <w:lang w:val="el-GR" w:eastAsia="en-US" w:bidi="ar-SA"/>
     </w:rPr>
   </w:style>
-  <w:style w:type="paragraph" w:styleId="3">
+  <w:style w:type="paragraph" w:styleId="Heading2">
     <w:name w:val="heading 2"/>
-    <w:basedOn w:val="1"/>
+    <w:basedOn w:val="Normal"/>
+    <w:link w:val="Heading2Char"/>
+    <w:uiPriority w:val="1"/>
     <w:qFormat/>
-    <w:uiPriority w:val="1"/>
     <w:pPr>
       <w:ind w:left="7"/>
-      <w:outlineLvl w:val="2"/>
+      <w:outlineLvl w:val="1"/>
     </w:pPr>
     <w:rPr>
-      <w:rFonts w:ascii="Times New Roman" w:hAnsi="Times New Roman" w:eastAsia="Times New Roman" w:cs="Times New Roman"/>
+      <w:rFonts w:ascii="Times New Roman" w:eastAsia="Times New Roman" w:hAnsi="Times New Roman" w:cs="Times New Roman"/>
       <w:b/>
       <w:bCs/>
       <w:sz w:val="24"/>
       <w:szCs w:val="24"/>
-      <w:lang w:val="el-GR" w:eastAsia="en-US" w:bidi="ar-SA"/>
     </w:rPr>
   </w:style>
-  <w:style w:type="paragraph" w:styleId="4">
+  <w:style w:type="paragraph" w:styleId="Heading3">
     <w:name w:val="heading 3"/>
-    <w:basedOn w:val="1"/>
+    <w:basedOn w:val="Normal"/>
+    <w:uiPriority w:val="1"/>
     <w:qFormat/>
-    <w:uiPriority w:val="1"/>
     <w:pPr>
       <w:ind w:left="218"/>
-      <w:outlineLvl w:val="3"/>
+      <w:outlineLvl w:val="2"/>
     </w:pPr>
     <w:rPr>
-      <w:rFonts w:ascii="Calibri" w:hAnsi="Calibri" w:eastAsia="Calibri" w:cs="Calibri"/>
       <w:b/>
       <w:bCs/>
       <w:sz w:val="24"/>
       <w:szCs w:val="24"/>
-      <w:lang w:val="el-GR" w:eastAsia="en-US" w:bidi="ar-SA"/>
     </w:rPr>
   </w:style>
-  <w:style w:type="character" w:default="1" w:styleId="5">
+  <w:style w:type="character" w:default="1" w:styleId="DefaultParagraphFont">
     <w:name w:val="Default Paragraph Font"/>
+    <w:uiPriority w:val="1"/>
     <w:semiHidden/>
     <w:unhideWhenUsed/>
-    <w:uiPriority w:val="1"/>
   </w:style>
-  <w:style w:type="table" w:default="1" w:styleId="6">
+  <w:style w:type="table" w:default="1" w:styleId="TableNormal">
     <w:name w:val="Normal Table"/>
+    <w:uiPriority w:val="99"/>
     <w:semiHidden/>
-    <w:uiPriority w:val="0"/>
+    <w:unhideWhenUsed/>
     <w:tblPr>
+      <w:tblInd w:w="0" w:type="dxa"/>
       <w:tblCellMar>
         <w:top w:w="0" w:type="dxa"/>
         <w:left w:w="108" w:type="dxa"/>
@@ -1998,41 +2091,43 @@
       </w:tblCellMar>
     </w:tblPr>
   </w:style>
-  <w:style w:type="paragraph" w:styleId="7">
+  <w:style w:type="numbering" w:default="1" w:styleId="NoList">
+    <w:name w:val="No List"/>
+    <w:uiPriority w:val="99"/>
+    <w:semiHidden/>
+    <w:unhideWhenUsed/>
+  </w:style>
+  <w:style w:type="paragraph" w:styleId="BodyText">
     <w:name w:val="Body Text"/>
-    <w:basedOn w:val="1"/>
+    <w:basedOn w:val="Normal"/>
+    <w:uiPriority w:val="1"/>
     <w:qFormat/>
-    <w:uiPriority w:val="1"/>
     <w:rPr>
-      <w:rFonts w:ascii="Calibri" w:hAnsi="Calibri" w:eastAsia="Calibri" w:cs="Calibri"/>
       <w:sz w:val="24"/>
       <w:szCs w:val="24"/>
-      <w:lang w:val="el-GR" w:eastAsia="en-US" w:bidi="ar-SA"/>
     </w:rPr>
   </w:style>
-  <w:style w:type="paragraph" w:styleId="8">
+  <w:style w:type="paragraph" w:styleId="Title">
     <w:name w:val="Title"/>
-    <w:basedOn w:val="1"/>
+    <w:basedOn w:val="Normal"/>
+    <w:uiPriority w:val="1"/>
     <w:qFormat/>
-    <w:uiPriority w:val="1"/>
     <w:pPr>
       <w:ind w:left="218"/>
     </w:pPr>
     <w:rPr>
-      <w:rFonts w:ascii="Calibri" w:hAnsi="Calibri" w:eastAsia="Calibri" w:cs="Calibri"/>
       <w:b/>
       <w:bCs/>
       <w:sz w:val="44"/>
       <w:szCs w:val="44"/>
-      <w:lang w:val="el-GR" w:eastAsia="en-US" w:bidi="ar-SA"/>
     </w:rPr>
   </w:style>
-  <w:style w:type="table" w:customStyle="1" w:styleId="9">
+  <w:style w:type="table" w:customStyle="1" w:styleId="TableNormal1">
     <w:name w:val="Table Normal1"/>
+    <w:uiPriority w:val="2"/>
     <w:semiHidden/>
     <w:unhideWhenUsed/>
     <w:qFormat/>
-    <w:uiPriority w:val="2"/>
     <w:tblPr>
       <w:tblCellMar>
         <w:top w:w="0" w:type="dxa"/>
@@ -2042,45 +2137,81 @@
       </w:tblCellMar>
     </w:tblPr>
   </w:style>
-  <w:style w:type="paragraph" w:styleId="10">
+  <w:style w:type="paragraph" w:styleId="ListParagraph">
     <w:name w:val="List Paragraph"/>
-    <w:basedOn w:val="1"/>
+    <w:basedOn w:val="Normal"/>
+    <w:uiPriority w:val="1"/>
     <w:qFormat/>
-    <w:uiPriority w:val="1"/>
     <w:pPr>
       <w:spacing w:before="120"/>
       <w:ind w:left="578" w:hanging="360"/>
     </w:pPr>
-    <w:rPr>
-      <w:rFonts w:ascii="Calibri" w:hAnsi="Calibri" w:eastAsia="Calibri" w:cs="Calibri"/>
-      <w:lang w:val="el-GR" w:eastAsia="en-US" w:bidi="ar-SA"/>
-    </w:rPr>
   </w:style>
-  <w:style w:type="paragraph" w:customStyle="1" w:styleId="11">
+  <w:style w:type="paragraph" w:customStyle="1" w:styleId="TableParagraph">
     <w:name w:val="Table Paragraph"/>
-    <w:basedOn w:val="1"/>
+    <w:basedOn w:val="Normal"/>
+    <w:uiPriority w:val="1"/>
     <w:qFormat/>
-    <w:uiPriority w:val="1"/>
-    <w:rPr>
-      <w:lang w:val="el-GR" w:eastAsia="en-US" w:bidi="ar-SA"/>
-    </w:rPr>
   </w:style>
-  <w:style w:type="paragraph" w:customStyle="1" w:styleId="12">
+  <w:style w:type="paragraph" w:customStyle="1" w:styleId="Default">
     <w:name w:val="Default"/>
+    <w:uiPriority w:val="99"/>
     <w:unhideWhenUsed/>
-    <w:uiPriority w:val="99"/>
     <w:pPr>
       <w:widowControl w:val="0"/>
       <w:autoSpaceDE w:val="0"/>
       <w:autoSpaceDN w:val="0"/>
       <w:adjustRightInd w:val="0"/>
-      <w:spacing w:beforeLines="0" w:afterLines="0"/>
     </w:pPr>
     <w:rPr>
-      <w:rFonts w:hint="default" w:ascii="Calibri" w:hAnsi="Calibri" w:eastAsia="Calibri"/>
+      <w:rFonts w:ascii="Calibri" w:eastAsia="Calibri" w:hAnsi="Calibri"/>
       <w:color w:val="000000"/>
       <w:sz w:val="24"/>
       <w:szCs w:val="24"/>
+    </w:rPr>
+  </w:style>
+  <w:style w:type="paragraph" w:customStyle="1" w:styleId="CustomHeading">
+    <w:name w:val="Custom Heading"/>
+    <w:basedOn w:val="Heading2"/>
+    <w:link w:val="CustomHeadingChar"/>
+    <w:uiPriority w:val="1"/>
+    <w:qFormat/>
+    <w:rsid w:val="00AC2FAF"/>
+    <w:rPr>
+      <w:color w:val="C00000"/>
+      <w:sz w:val="36"/>
+      <w:lang w:val="en-US"/>
+    </w:rPr>
+  </w:style>
+  <w:style w:type="character" w:customStyle="1" w:styleId="Heading2Char">
+    <w:name w:val="Heading 2 Char"/>
+    <w:basedOn w:val="DefaultParagraphFont"/>
+    <w:link w:val="Heading2"/>
+    <w:uiPriority w:val="1"/>
+    <w:rsid w:val="00AC2FAF"/>
+    <w:rPr>
+      <w:rFonts w:ascii="Times New Roman" w:eastAsia="Times New Roman" w:hAnsi="Times New Roman" w:cs="Times New Roman"/>
+      <w:b/>
+      <w:bCs/>
+      <w:sz w:val="24"/>
+      <w:szCs w:val="24"/>
+      <w:lang w:val="el-GR"/>
+    </w:rPr>
+  </w:style>
+  <w:style w:type="character" w:customStyle="1" w:styleId="CustomHeadingChar">
+    <w:name w:val="Custom Heading Char"/>
+    <w:basedOn w:val="Heading2Char"/>
+    <w:link w:val="CustomHeading"/>
+    <w:uiPriority w:val="1"/>
+    <w:rsid w:val="00AC2FAF"/>
+    <w:rPr>
+      <w:rFonts w:ascii="Times New Roman" w:eastAsia="Times New Roman" w:hAnsi="Times New Roman" w:cs="Times New Roman"/>
+      <w:b/>
+      <w:bCs/>
+      <w:color w:val="C00000"/>
+      <w:sz w:val="36"/>
+      <w:szCs w:val="24"/>
+      <w:lang w:val="el-GR"/>
     </w:rPr>
   </w:style>
 </w:styles>
@@ -2365,6 +2496,7 @@
     </a:fmtScheme>
   </a:themeElements>
   <a:objectDefaults/>
+  <a:extraClrSchemeLst/>
 </a:theme>
 </file>
 

</xml_diff>